<commit_message>
updated fundamental topics in system design document
</commit_message>
<xml_diff>
--- a/FundamentalTopics/Fundamental Topics In System Design.docx
+++ b/FundamentalTopics/Fundamental Topics In System Design.docx
@@ -49,6 +49,13 @@
           <w:sz w:val="21"/>
           <w:szCs w:val="21"/>
         </w:rPr>
+      </w:r>
+      <w:r>
+        <w:rPr>
+          <w:rFonts w:ascii="Segoe UI" w:hAnsi="Segoe UI" w:cs="Segoe UI"/>
+          <w:sz w:val="21"/>
+          <w:szCs w:val="21"/>
+        </w:rPr>
         <w:fldChar w:fldCharType="separate"/>
       </w:r>
       <w:r>
@@ -68,6 +75,43 @@
         </w:rPr>
         <w:fldChar w:fldCharType="end"/>
       </w:r>
+    </w:p>
+    <w:p>
+      <w:pPr>
+        <w:ind w:left="720" w:hanging="360"/>
+        <w:rPr>
+          <w:rFonts w:ascii="Segoe UI" w:hAnsi="Segoe UI" w:cs="Segoe UI"/>
+          <w:sz w:val="21"/>
+          <w:szCs w:val="21"/>
+        </w:rPr>
+      </w:pPr>
+      <w:hyperlink r:id="rId5" w:history="1">
+        <w:r>
+          <w:rPr>
+            <w:rStyle w:val="Hyperlink"/>
+            <w:rFonts w:ascii="Segoe UI" w:hAnsi="Segoe UI" w:cs="Segoe UI"/>
+            <w:sz w:val="21"/>
+            <w:szCs w:val="21"/>
+          </w:rPr>
+          <w:t>https://github.com/DreamOfTheRedChamber/system-design-interviews/tree/master</w:t>
+        </w:r>
+      </w:hyperlink>
+    </w:p>
+    <w:p>
+      <w:pPr>
+        <w:ind w:left="720" w:hanging="360"/>
+      </w:pPr>
+      <w:hyperlink r:id="rId6" w:tgtFrame="_blank" w:history="1">
+        <w:r>
+          <w:rPr>
+            <w:rStyle w:val="Hyperlink"/>
+            <w:rFonts w:ascii="Segoe UI" w:hAnsi="Segoe UI" w:cs="Segoe UI"/>
+            <w:sz w:val="21"/>
+            <w:szCs w:val="21"/>
+          </w:rPr>
+          <w:t>https://github.com/donnemartin/system-design-primer</w:t>
+        </w:r>
+      </w:hyperlink>
     </w:p>
     <w:p>
       <w:pPr>
@@ -236,16 +280,7 @@
           <w:szCs w:val="21"/>
           <w:shd w:val="clear" w:color="auto" w:fill="FFFFFF"/>
         </w:rPr>
-        <w:t xml:space="preserve"> </w:t>
-      </w:r>
-      <w:r>
-        <w:rPr>
-          <w:rFonts w:ascii="Segoe UI" w:hAnsi="Segoe UI" w:cs="Segoe UI"/>
-          <w:sz w:val="21"/>
-          <w:szCs w:val="21"/>
-          <w:shd w:val="clear" w:color="auto" w:fill="FFFFFF"/>
-        </w:rPr>
-        <w:t>Fault toleranc</w:t>
+        <w:t xml:space="preserve"> Fault toleranc</w:t>
       </w:r>
       <w:r>
         <w:rPr>
@@ -278,17 +313,19 @@
           <w:szCs w:val="21"/>
           <w:shd w:val="clear" w:color="auto" w:fill="FFFFFF"/>
         </w:rPr>
-        <w:t xml:space="preserve"> </w:t>
-      </w:r>
-      <w:r>
-        <w:rPr>
-          <w:rFonts w:ascii="Segoe UI" w:hAnsi="Segoe UI" w:cs="Segoe UI"/>
-          <w:sz w:val="21"/>
-          <w:szCs w:val="21"/>
-          <w:shd w:val="clear" w:color="auto" w:fill="FFFFFF"/>
-        </w:rPr>
-        <w:t>Load balancing</w:t>
-      </w:r>
+        <w:t xml:space="preserve"> Load </w:t>
+      </w:r>
+      <w:proofErr w:type="gramStart"/>
+      <w:r>
+        <w:rPr>
+          <w:rFonts w:ascii="Segoe UI" w:hAnsi="Segoe UI" w:cs="Segoe UI"/>
+          <w:sz w:val="21"/>
+          <w:szCs w:val="21"/>
+          <w:shd w:val="clear" w:color="auto" w:fill="FFFFFF"/>
+        </w:rPr>
+        <w:t>balancing</w:t>
+      </w:r>
+      <w:proofErr w:type="gramEnd"/>
     </w:p>
     <w:p>
       <w:pPr>
@@ -311,7 +348,16 @@
           <w:szCs w:val="21"/>
           <w:shd w:val="clear" w:color="auto" w:fill="FFFFFF"/>
         </w:rPr>
-        <w:t>Caching</w:t>
+        <w:t>Availabilit</w:t>
+      </w:r>
+      <w:r>
+        <w:rPr>
+          <w:rFonts w:ascii="Segoe UI" w:hAnsi="Segoe UI" w:cs="Segoe UI"/>
+          <w:sz w:val="21"/>
+          <w:szCs w:val="21"/>
+          <w:shd w:val="clear" w:color="auto" w:fill="FFFFFF"/>
+        </w:rPr>
+        <w:t xml:space="preserve">y </w:t>
       </w:r>
     </w:p>
     <w:p>
@@ -335,16 +381,7 @@
           <w:szCs w:val="21"/>
           <w:shd w:val="clear" w:color="auto" w:fill="FFFFFF"/>
         </w:rPr>
-        <w:t>Availabilit</w:t>
-      </w:r>
-      <w:r>
-        <w:rPr>
-          <w:rFonts w:ascii="Segoe UI" w:hAnsi="Segoe UI" w:cs="Segoe UI"/>
-          <w:sz w:val="21"/>
-          <w:szCs w:val="21"/>
-          <w:shd w:val="clear" w:color="auto" w:fill="FFFFFF"/>
-        </w:rPr>
-        <w:t xml:space="preserve">y </w:t>
+        <w:t>Consistency</w:t>
       </w:r>
     </w:p>
     <w:p>
@@ -368,7 +405,7 @@
           <w:szCs w:val="21"/>
           <w:shd w:val="clear" w:color="auto" w:fill="FFFFFF"/>
         </w:rPr>
-        <w:t>Consistency</w:t>
+        <w:t>Latency</w:t>
       </w:r>
     </w:p>
     <w:p>
@@ -392,7 +429,7 @@
           <w:szCs w:val="21"/>
           <w:shd w:val="clear" w:color="auto" w:fill="FFFFFF"/>
         </w:rPr>
-        <w:t>Latency</w:t>
+        <w:t>Throughput</w:t>
       </w:r>
     </w:p>
     <w:p>
@@ -416,7 +453,7 @@
           <w:szCs w:val="21"/>
           <w:shd w:val="clear" w:color="auto" w:fill="FFFFFF"/>
         </w:rPr>
-        <w:t>Throughput</w:t>
+        <w:t>Partition Tolerance</w:t>
       </w:r>
     </w:p>
     <w:p>
@@ -440,7 +477,7 @@
           <w:szCs w:val="21"/>
           <w:shd w:val="clear" w:color="auto" w:fill="FFFFFF"/>
         </w:rPr>
-        <w:t>Partition Tolerance</w:t>
+        <w:t>CAP Theorem</w:t>
       </w:r>
     </w:p>
     <w:p>
@@ -464,7 +501,7 @@
           <w:szCs w:val="21"/>
           <w:shd w:val="clear" w:color="auto" w:fill="FFFFFF"/>
         </w:rPr>
-        <w:t>CAP Theorem</w:t>
+        <w:t>ACID Properties</w:t>
       </w:r>
     </w:p>
     <w:p>
@@ -488,7 +525,7 @@
           <w:szCs w:val="21"/>
           <w:shd w:val="clear" w:color="auto" w:fill="FFFFFF"/>
         </w:rPr>
-        <w:t>ACID Properties</w:t>
+        <w:t>Network Protocols</w:t>
       </w:r>
     </w:p>
     <w:p>
@@ -512,7 +549,7 @@
           <w:szCs w:val="21"/>
           <w:shd w:val="clear" w:color="auto" w:fill="FFFFFF"/>
         </w:rPr>
-        <w:t>Network Protocols</w:t>
+        <w:t>Monitoring and Analytics</w:t>
       </w:r>
     </w:p>
     <w:p>
@@ -536,8 +573,20 @@
           <w:szCs w:val="21"/>
           <w:shd w:val="clear" w:color="auto" w:fill="FFFFFF"/>
         </w:rPr>
-        <w:t>Monitoring and Analytics</w:t>
-      </w:r>
+        <w:t>Security</w:t>
+      </w:r>
+    </w:p>
+    <w:p>
+      <w:pPr>
+        <w:pStyle w:val="ListParagraph"/>
+        <w:ind w:left="1080"/>
+        <w:rPr>
+          <w:rFonts w:ascii="Segoe UI" w:hAnsi="Segoe UI" w:cs="Segoe UI"/>
+          <w:sz w:val="21"/>
+          <w:szCs w:val="21"/>
+          <w:shd w:val="clear" w:color="auto" w:fill="FFFFFF"/>
+        </w:rPr>
+      </w:pPr>
     </w:p>
     <w:p>
       <w:pPr>
@@ -547,45 +596,9 @@
           <w:numId w:val="6"/>
         </w:numPr>
         <w:rPr>
-          <w:rFonts w:ascii="Segoe UI" w:hAnsi="Segoe UI" w:cs="Segoe UI"/>
-          <w:sz w:val="21"/>
-          <w:szCs w:val="21"/>
-          <w:shd w:val="clear" w:color="auto" w:fill="FFFFFF"/>
-        </w:rPr>
-      </w:pPr>
-      <w:r>
-        <w:rPr>
-          <w:rFonts w:ascii="Segoe UI" w:hAnsi="Segoe UI" w:cs="Segoe UI"/>
-          <w:sz w:val="21"/>
-          <w:szCs w:val="21"/>
-          <w:shd w:val="clear" w:color="auto" w:fill="FFFFFF"/>
-        </w:rPr>
-        <w:t>Security</w:t>
-      </w:r>
-    </w:p>
-    <w:p>
-      <w:pPr>
-        <w:pStyle w:val="ListParagraph"/>
-        <w:ind w:left="1080"/>
-        <w:rPr>
-          <w:rFonts w:ascii="Segoe UI" w:hAnsi="Segoe UI" w:cs="Segoe UI"/>
-          <w:sz w:val="21"/>
-          <w:szCs w:val="21"/>
-          <w:shd w:val="clear" w:color="auto" w:fill="FFFFFF"/>
-        </w:rPr>
-      </w:pPr>
-    </w:p>
-    <w:p>
-      <w:pPr>
-        <w:pStyle w:val="ListParagraph"/>
-        <w:numPr>
-          <w:ilvl w:val="0"/>
-          <w:numId w:val="6"/>
-        </w:numPr>
-        <w:rPr>
-          <w:rFonts w:ascii="Segoe UI" w:hAnsi="Segoe UI" w:cs="Segoe UI"/>
-          <w:sz w:val="21"/>
-          <w:szCs w:val="21"/>
+          <w:rFonts w:cstheme="minorHAnsi"/>
+          <w:sz w:val="28"/>
+          <w:szCs w:val="28"/>
           <w:shd w:val="clear" w:color="auto" w:fill="FFFFFF"/>
         </w:rPr>
       </w:pPr>
@@ -609,12 +622,12 @@
         </w:rPr>
         <w:br/>
       </w:r>
-      <w:hyperlink r:id="rId5" w:tgtFrame="_blank" w:history="1">
+      <w:hyperlink r:id="rId7" w:tgtFrame="_blank" w:history="1">
         <w:r>
           <w:rPr>
             <w:rFonts w:cstheme="minorHAnsi"/>
-            <w:sz w:val="24"/>
-            <w:szCs w:val="24"/>
+            <w:sz w:val="28"/>
+            <w:szCs w:val="28"/>
           </w:rPr>
           <w:t>A Content Delivery Network (CDN) is a geographically distributed group of servers that cache content close to end users</w:t>
         </w:r>
@@ -622,17 +635,17 @@
       <w:r>
         <w:rPr>
           <w:rFonts w:cstheme="minorHAnsi"/>
-          <w:sz w:val="24"/>
-          <w:szCs w:val="24"/>
+          <w:sz w:val="28"/>
+          <w:szCs w:val="28"/>
         </w:rPr>
         <w:t>. </w:t>
       </w:r>
-      <w:hyperlink r:id="rId6" w:tgtFrame="_blank" w:history="1">
+      <w:hyperlink r:id="rId8" w:tgtFrame="_blank" w:history="1">
         <w:r>
           <w:rPr>
             <w:rFonts w:cstheme="minorHAnsi"/>
-            <w:sz w:val="24"/>
-            <w:szCs w:val="24"/>
+            <w:sz w:val="28"/>
+            <w:szCs w:val="28"/>
           </w:rPr>
           <w:t>It allows for the quick transfer of assets needed for loading Internet content, including HTML pages, JavaScript files, stylesheets, images, and videos</w:t>
         </w:r>
@@ -640,27 +653,27 @@
       <w:r>
         <w:rPr>
           <w:rFonts w:cstheme="minorHAnsi"/>
-          <w:sz w:val="24"/>
-          <w:szCs w:val="24"/>
+          <w:sz w:val="28"/>
+          <w:szCs w:val="28"/>
         </w:rPr>
         <w:t>. </w:t>
       </w:r>
-      <w:hyperlink r:id="rId7" w:tgtFrame="_blank" w:history="1">
+      <w:hyperlink r:id="rId9" w:tgtFrame="_blank" w:history="1">
         <w:r>
           <w:rPr>
             <w:rFonts w:cstheme="minorHAnsi"/>
-            <w:sz w:val="24"/>
-            <w:szCs w:val="24"/>
+            <w:sz w:val="28"/>
+            <w:szCs w:val="28"/>
           </w:rPr>
           <w:t>The majority of web traffic today is served through CDNs, including traffic from major sites like Facebook, Netflix, and Amazon</w:t>
         </w:r>
       </w:hyperlink>
-      <w:hyperlink r:id="rId8" w:tgtFrame="_blank" w:history="1"/>
-      <w:r>
-        <w:rPr>
-          <w:rFonts w:cstheme="minorHAnsi"/>
-          <w:sz w:val="24"/>
-          <w:szCs w:val="24"/>
+      <w:hyperlink r:id="rId10" w:tgtFrame="_blank" w:history="1"/>
+      <w:r>
+        <w:rPr>
+          <w:rFonts w:cstheme="minorHAnsi"/>
+          <w:sz w:val="28"/>
+          <w:szCs w:val="28"/>
         </w:rPr>
         <w:t>.</w:t>
       </w:r>
@@ -673,6 +686,8 @@
         <w:rPr>
           <w:rFonts w:asciiTheme="minorHAnsi" w:eastAsiaTheme="minorHAnsi" w:hAnsiTheme="minorHAnsi" w:cstheme="minorHAnsi"/>
           <w:kern w:val="2"/>
+          <w:sz w:val="28"/>
+          <w:szCs w:val="28"/>
           <w:lang w:val="en-US" w:eastAsia="en-US"/>
         </w:rPr>
       </w:pPr>
@@ -680,46 +695,22 @@
         <w:rPr>
           <w:rFonts w:asciiTheme="minorHAnsi" w:eastAsiaTheme="minorHAnsi" w:hAnsiTheme="minorHAnsi" w:cstheme="minorHAnsi"/>
           <w:kern w:val="2"/>
+          <w:sz w:val="28"/>
+          <w:szCs w:val="28"/>
           <w:lang w:val="en-US" w:eastAsia="en-US"/>
         </w:rPr>
         <w:t>A CDN is not the same as a web host. </w:t>
-      </w:r>
-      <w:hyperlink r:id="rId9" w:tgtFrame="_blank" w:history="1">
-        <w:r>
-          <w:rPr>
-            <w:rFonts w:asciiTheme="minorHAnsi" w:eastAsiaTheme="minorHAnsi" w:hAnsiTheme="minorHAnsi" w:cstheme="minorHAnsi"/>
-            <w:kern w:val="2"/>
-            <w:lang w:val="en-US" w:eastAsia="en-US"/>
-          </w:rPr>
-          <w:t>While a CDN does not host content and can’t replace the need for proper web hosting, it helps cache content at the network edge, which improves website performance</w:t>
-        </w:r>
-      </w:hyperlink>
-      <w:hyperlink r:id="rId10" w:tgtFrame="_blank" w:history="1">
-        <w:r>
-          <w:rPr>
-            <w:rFonts w:asciiTheme="minorHAnsi" w:eastAsiaTheme="minorHAnsi" w:hAnsiTheme="minorHAnsi" w:cstheme="minorHAnsi"/>
-            <w:kern w:val="2"/>
-            <w:lang w:val="en-US" w:eastAsia="en-US"/>
-          </w:rPr>
-          <w:t>1</w:t>
-        </w:r>
-      </w:hyperlink>
-      <w:r>
-        <w:rPr>
-          <w:rFonts w:asciiTheme="minorHAnsi" w:eastAsiaTheme="minorHAnsi" w:hAnsiTheme="minorHAnsi" w:cstheme="minorHAnsi"/>
-          <w:kern w:val="2"/>
-          <w:lang w:val="en-US" w:eastAsia="en-US"/>
-        </w:rPr>
-        <w:t>. </w:t>
       </w:r>
       <w:hyperlink r:id="rId11" w:tgtFrame="_blank" w:history="1">
         <w:r>
           <w:rPr>
             <w:rFonts w:asciiTheme="minorHAnsi" w:eastAsiaTheme="minorHAnsi" w:hAnsiTheme="minorHAnsi" w:cstheme="minorHAnsi"/>
             <w:kern w:val="2"/>
+            <w:sz w:val="28"/>
+            <w:szCs w:val="28"/>
             <w:lang w:val="en-US" w:eastAsia="en-US"/>
           </w:rPr>
-          <w:t>Many websites opt for CDNs to reduce hosting bandwidth, help prevent interruptions in service, and improve security</w:t>
+          <w:t>While a CDN does not host content and can’t replace the need for proper web hosting, it helps cache content at the network edge, which improves website performance</w:t>
         </w:r>
       </w:hyperlink>
       <w:hyperlink r:id="rId12" w:tgtFrame="_blank" w:history="1">
@@ -727,6 +718,8 @@
           <w:rPr>
             <w:rFonts w:asciiTheme="minorHAnsi" w:eastAsiaTheme="minorHAnsi" w:hAnsiTheme="minorHAnsi" w:cstheme="minorHAnsi"/>
             <w:kern w:val="2"/>
+            <w:sz w:val="28"/>
+            <w:szCs w:val="28"/>
             <w:lang w:val="en-US" w:eastAsia="en-US"/>
           </w:rPr>
           <w:t>1</w:t>
@@ -736,27 +729,67 @@
         <w:rPr>
           <w:rFonts w:asciiTheme="minorHAnsi" w:eastAsiaTheme="minorHAnsi" w:hAnsiTheme="minorHAnsi" w:cstheme="minorHAnsi"/>
           <w:kern w:val="2"/>
+          <w:sz w:val="28"/>
+          <w:szCs w:val="28"/>
           <w:lang w:val="en-US" w:eastAsia="en-US"/>
         </w:rPr>
-        <w:t>.</w:t>
-      </w:r>
-    </w:p>
-    <w:p>
-      <w:pPr>
-        <w:pStyle w:val="NormalWeb"/>
-        <w:spacing w:before="180" w:beforeAutospacing="0" w:after="0" w:afterAutospacing="0"/>
-        <w:ind w:left="1080"/>
-        <w:rPr>
-          <w:rFonts w:asciiTheme="minorHAnsi" w:eastAsiaTheme="minorHAnsi" w:hAnsiTheme="minorHAnsi" w:cstheme="minorHAnsi"/>
-          <w:kern w:val="2"/>
-          <w:lang w:val="en-US" w:eastAsia="en-US"/>
-        </w:rPr>
-      </w:pPr>
+        <w:t>. </w:t>
+      </w:r>
       <w:hyperlink r:id="rId13" w:tgtFrame="_blank" w:history="1">
         <w:r>
           <w:rPr>
             <w:rFonts w:asciiTheme="minorHAnsi" w:eastAsiaTheme="minorHAnsi" w:hAnsiTheme="minorHAnsi" w:cstheme="minorHAnsi"/>
             <w:kern w:val="2"/>
+            <w:sz w:val="28"/>
+            <w:szCs w:val="28"/>
+            <w:lang w:val="en-US" w:eastAsia="en-US"/>
+          </w:rPr>
+          <w:t>Many websites opt for CDNs to reduce hosting bandwidth, help prevent interruptions in service, and improve security</w:t>
+        </w:r>
+      </w:hyperlink>
+      <w:hyperlink r:id="rId14" w:tgtFrame="_blank" w:history="1">
+        <w:r>
+          <w:rPr>
+            <w:rFonts w:asciiTheme="minorHAnsi" w:eastAsiaTheme="minorHAnsi" w:hAnsiTheme="minorHAnsi" w:cstheme="minorHAnsi"/>
+            <w:kern w:val="2"/>
+            <w:sz w:val="28"/>
+            <w:szCs w:val="28"/>
+            <w:lang w:val="en-US" w:eastAsia="en-US"/>
+          </w:rPr>
+          <w:t>1</w:t>
+        </w:r>
+      </w:hyperlink>
+      <w:r>
+        <w:rPr>
+          <w:rFonts w:asciiTheme="minorHAnsi" w:eastAsiaTheme="minorHAnsi" w:hAnsiTheme="minorHAnsi" w:cstheme="minorHAnsi"/>
+          <w:kern w:val="2"/>
+          <w:sz w:val="28"/>
+          <w:szCs w:val="28"/>
+          <w:lang w:val="en-US" w:eastAsia="en-US"/>
+        </w:rPr>
+        <w:t>.</w:t>
+      </w:r>
+    </w:p>
+    <w:p>
+      <w:pPr>
+        <w:pStyle w:val="NormalWeb"/>
+        <w:spacing w:before="180" w:beforeAutospacing="0" w:after="0" w:afterAutospacing="0"/>
+        <w:ind w:left="1080"/>
+        <w:rPr>
+          <w:rFonts w:asciiTheme="minorHAnsi" w:eastAsiaTheme="minorHAnsi" w:hAnsiTheme="minorHAnsi" w:cstheme="minorHAnsi"/>
+          <w:kern w:val="2"/>
+          <w:sz w:val="28"/>
+          <w:szCs w:val="28"/>
+          <w:lang w:val="en-US" w:eastAsia="en-US"/>
+        </w:rPr>
+      </w:pPr>
+      <w:hyperlink r:id="rId15" w:tgtFrame="_blank" w:history="1">
+        <w:r>
+          <w:rPr>
+            <w:rFonts w:asciiTheme="minorHAnsi" w:eastAsiaTheme="minorHAnsi" w:hAnsiTheme="minorHAnsi" w:cstheme="minorHAnsi"/>
+            <w:kern w:val="2"/>
+            <w:sz w:val="28"/>
+            <w:szCs w:val="28"/>
             <w:lang w:val="en-US" w:eastAsia="en-US"/>
           </w:rPr>
           <w:t>The primary benefits of using a CDN can be broken down into four components</w:t>
@@ -777,16 +810,17 @@
         <w:ind w:left="1440"/>
         <w:rPr>
           <w:rFonts w:cstheme="minorHAnsi"/>
-          <w:sz w:val="24"/>
-          <w:szCs w:val="24"/>
-        </w:rPr>
-      </w:pPr>
-      <w:r>
-        <w:rPr>
-          <w:rFonts w:cstheme="minorHAnsi"/>
-          <w:sz w:val="24"/>
-          <w:szCs w:val="24"/>
-        </w:rPr>
+          <w:sz w:val="28"/>
+          <w:szCs w:val="28"/>
+        </w:rPr>
+      </w:pPr>
+      <w:r>
+        <w:rPr>
+          <w:rFonts w:cstheme="minorHAnsi"/>
+          <w:sz w:val="28"/>
+          <w:szCs w:val="28"/>
+        </w:rPr>
+        <w:lastRenderedPageBreak/>
         <w:t>Improving website load times</w:t>
       </w:r>
     </w:p>
@@ -804,15 +838,15 @@
         <w:ind w:left="1440"/>
         <w:rPr>
           <w:rFonts w:cstheme="minorHAnsi"/>
-          <w:sz w:val="24"/>
-          <w:szCs w:val="24"/>
-        </w:rPr>
-      </w:pPr>
-      <w:r>
-        <w:rPr>
-          <w:rFonts w:cstheme="minorHAnsi"/>
-          <w:sz w:val="24"/>
-          <w:szCs w:val="24"/>
+          <w:sz w:val="28"/>
+          <w:szCs w:val="28"/>
+        </w:rPr>
+      </w:pPr>
+      <w:r>
+        <w:rPr>
+          <w:rFonts w:cstheme="minorHAnsi"/>
+          <w:sz w:val="28"/>
+          <w:szCs w:val="28"/>
         </w:rPr>
         <w:t>Reducing bandwidth costs</w:t>
       </w:r>
@@ -831,15 +865,15 @@
         <w:ind w:left="1440"/>
         <w:rPr>
           <w:rFonts w:cstheme="minorHAnsi"/>
-          <w:sz w:val="24"/>
-          <w:szCs w:val="24"/>
-        </w:rPr>
-      </w:pPr>
-      <w:r>
-        <w:rPr>
-          <w:rFonts w:cstheme="minorHAnsi"/>
-          <w:sz w:val="24"/>
-          <w:szCs w:val="24"/>
+          <w:sz w:val="28"/>
+          <w:szCs w:val="28"/>
+        </w:rPr>
+      </w:pPr>
+      <w:r>
+        <w:rPr>
+          <w:rFonts w:cstheme="minorHAnsi"/>
+          <w:sz w:val="28"/>
+          <w:szCs w:val="28"/>
         </w:rPr>
         <w:t>Increasing content availability and redundancy</w:t>
       </w:r>
@@ -858,15 +892,15 @@
         <w:ind w:left="1440"/>
         <w:rPr>
           <w:rFonts w:cstheme="minorHAnsi"/>
-          <w:sz w:val="24"/>
-          <w:szCs w:val="24"/>
-        </w:rPr>
-      </w:pPr>
-      <w:r>
-        <w:rPr>
-          <w:rFonts w:cstheme="minorHAnsi"/>
-          <w:sz w:val="24"/>
-          <w:szCs w:val="24"/>
+          <w:sz w:val="28"/>
+          <w:szCs w:val="28"/>
+        </w:rPr>
+      </w:pPr>
+      <w:r>
+        <w:rPr>
+          <w:rFonts w:cstheme="minorHAnsi"/>
+          <w:sz w:val="28"/>
+          <w:szCs w:val="28"/>
         </w:rPr>
         <w:t>Improving website security</w:t>
       </w:r>
@@ -879,14 +913,18 @@
         <w:rPr>
           <w:rFonts w:asciiTheme="minorHAnsi" w:eastAsiaTheme="minorHAnsi" w:hAnsiTheme="minorHAnsi" w:cstheme="minorHAnsi"/>
           <w:kern w:val="2"/>
+          <w:sz w:val="28"/>
+          <w:szCs w:val="28"/>
           <w:lang w:val="en-US" w:eastAsia="en-US"/>
         </w:rPr>
       </w:pPr>
-      <w:hyperlink r:id="rId14" w:tgtFrame="_blank" w:history="1">
+      <w:hyperlink r:id="rId16" w:tgtFrame="_blank" w:history="1">
         <w:r>
           <w:rPr>
             <w:rFonts w:asciiTheme="minorHAnsi" w:eastAsiaTheme="minorHAnsi" w:hAnsiTheme="minorHAnsi" w:cstheme="minorHAnsi"/>
             <w:kern w:val="2"/>
+            <w:sz w:val="28"/>
+            <w:szCs w:val="28"/>
             <w:lang w:val="en-US" w:eastAsia="en-US"/>
           </w:rPr>
           <w:t>A CDN works by caching content (such as images, videos, or webpages) in proxy servers that are located closer to end users than origin servers</w:t>
@@ -896,15 +934,19 @@
         <w:rPr>
           <w:rFonts w:asciiTheme="minorHAnsi" w:eastAsiaTheme="minorHAnsi" w:hAnsiTheme="minorHAnsi" w:cstheme="minorHAnsi"/>
           <w:kern w:val="2"/>
+          <w:sz w:val="28"/>
+          <w:szCs w:val="28"/>
           <w:lang w:val="en-US" w:eastAsia="en-US"/>
         </w:rPr>
         <w:t>. </w:t>
       </w:r>
-      <w:hyperlink r:id="rId15" w:tgtFrame="_blank" w:history="1">
+      <w:hyperlink r:id="rId17" w:tgtFrame="_blank" w:history="1">
         <w:r>
           <w:rPr>
             <w:rFonts w:asciiTheme="minorHAnsi" w:eastAsiaTheme="minorHAnsi" w:hAnsiTheme="minorHAnsi" w:cstheme="minorHAnsi"/>
             <w:kern w:val="2"/>
+            <w:sz w:val="28"/>
+            <w:szCs w:val="28"/>
             <w:lang w:val="en-US" w:eastAsia="en-US"/>
           </w:rPr>
           <w:t>This makes the content delivery on the web faster and more efficient</w:t>
@@ -914,6 +956,8 @@
         <w:rPr>
           <w:rFonts w:asciiTheme="minorHAnsi" w:eastAsiaTheme="minorHAnsi" w:hAnsiTheme="minorHAnsi" w:cstheme="minorHAnsi"/>
           <w:kern w:val="2"/>
+          <w:sz w:val="28"/>
+          <w:szCs w:val="28"/>
           <w:lang w:val="en-US" w:eastAsia="en-US"/>
         </w:rPr>
         <w:t>.</w:t>
@@ -921,38 +965,157 @@
     </w:p>
     <w:p>
       <w:pPr>
-        <w:pStyle w:val="ListParagraph"/>
-        <w:rPr>
-          <w:rFonts w:ascii="Segoe UI" w:hAnsi="Segoe UI" w:cs="Segoe UI"/>
-          <w:sz w:val="21"/>
-          <w:szCs w:val="21"/>
-        </w:rPr>
-      </w:pPr>
-    </w:p>
-    <w:p>
-      <w:pPr>
-        <w:rPr>
-          <w:rFonts w:ascii="Segoe UI" w:hAnsi="Segoe UI" w:cs="Segoe UI"/>
-          <w:sz w:val="21"/>
-          <w:szCs w:val="21"/>
-          <w:shd w:val="clear" w:color="auto" w:fill="FFFFFF"/>
-        </w:rPr>
-      </w:pPr>
-      <w:r>
+        <w:pStyle w:val="NormalWeb"/>
+        <w:spacing w:before="0" w:beforeAutospacing="0" w:after="0" w:afterAutospacing="0"/>
+        <w:ind w:left="1080"/>
+        <w:rPr>
+          <w:rFonts w:asciiTheme="minorHAnsi" w:eastAsiaTheme="minorHAnsi" w:hAnsiTheme="minorHAnsi" w:cstheme="minorHAnsi"/>
+          <w:kern w:val="2"/>
+          <w:sz w:val="28"/>
+          <w:szCs w:val="28"/>
+          <w:lang w:val="en-US" w:eastAsia="en-US"/>
+        </w:rPr>
+      </w:pPr>
+      <w:r>
+        <w:rPr>
+          <w:rFonts w:asciiTheme="minorHAnsi" w:hAnsiTheme="minorHAnsi" w:cstheme="minorHAnsi"/>
+          <w:sz w:val="28"/>
+          <w:szCs w:val="28"/>
+        </w:rPr>
+        <w:t xml:space="preserve">   </w:t>
+      </w:r>
+    </w:p>
+    <w:p>
+      <w:pPr>
+        <w:shd w:val="clear" w:color="auto" w:fill="FFFFFF"/>
+        <w:ind w:left="1080"/>
+        <w:jc w:val="both"/>
+        <w:rPr>
+          <w:rFonts w:cstheme="minorHAnsi"/>
+          <w:sz w:val="28"/>
+          <w:szCs w:val="28"/>
+        </w:rPr>
+      </w:pPr>
+      <w:r>
+        <w:rPr>
+          <w:rFonts w:cstheme="minorHAnsi"/>
+          <w:sz w:val="28"/>
+          <w:szCs w:val="28"/>
+        </w:rPr>
+        <w:t xml:space="preserve">CDNs take the burden of serving static media </w:t>
+      </w:r>
+      <w:proofErr w:type="gramStart"/>
+      <w:r>
+        <w:rPr>
+          <w:rFonts w:cstheme="minorHAnsi"/>
+          <w:sz w:val="28"/>
+          <w:szCs w:val="28"/>
+        </w:rPr>
+        <w:t>off of</w:t>
+      </w:r>
+      <w:proofErr w:type="gramEnd"/>
+      <w:r>
+        <w:rPr>
+          <w:rFonts w:cstheme="minorHAnsi"/>
+          <w:sz w:val="28"/>
+          <w:szCs w:val="28"/>
+        </w:rPr>
+        <w:t xml:space="preserve"> your application servers (which are typically </w:t>
+      </w:r>
+      <w:r>
+        <w:rPr>
+          <w:rFonts w:cstheme="minorHAnsi"/>
+          <w:sz w:val="28"/>
+          <w:szCs w:val="28"/>
+        </w:rPr>
+        <w:t>optimized</w:t>
+      </w:r>
+      <w:r>
+        <w:rPr>
+          <w:rFonts w:cstheme="minorHAnsi"/>
+          <w:sz w:val="28"/>
+          <w:szCs w:val="28"/>
+        </w:rPr>
+        <w:t xml:space="preserve"> for serving dynamic pages rather than static media</w:t>
+      </w:r>
+      <w:r>
+        <w:rPr>
+          <w:rFonts w:cstheme="minorHAnsi"/>
+          <w:sz w:val="28"/>
+          <w:szCs w:val="28"/>
+        </w:rPr>
+        <w:t>) and</w:t>
+      </w:r>
+      <w:r>
+        <w:rPr>
+          <w:rFonts w:cstheme="minorHAnsi"/>
+          <w:sz w:val="28"/>
+          <w:szCs w:val="28"/>
+        </w:rPr>
+        <w:t xml:space="preserve"> provide geographic distribution. Overall, your static assets will load more quickly and with less strain on your servers (but a new strain of business expense).</w:t>
+      </w:r>
+    </w:p>
+    <w:p>
+      <w:pPr>
+        <w:shd w:val="clear" w:color="auto" w:fill="FFFFFF"/>
+        <w:spacing w:line="240" w:lineRule="auto"/>
+        <w:ind w:left="1080"/>
+        <w:jc w:val="both"/>
+        <w:rPr>
+          <w:rFonts w:cstheme="minorHAnsi"/>
+          <w:sz w:val="28"/>
+          <w:szCs w:val="28"/>
+        </w:rPr>
+      </w:pPr>
+      <w:r>
+        <w:rPr>
+          <w:rFonts w:cstheme="minorHAnsi"/>
+          <w:sz w:val="28"/>
+          <w:szCs w:val="28"/>
+        </w:rPr>
+        <w:t xml:space="preserve">In a typical CDN setup, a request will first ask your CDN for a piece of static media, the CDN will serve that content if it has it locally available (HTTP headers are used for configuring how the CDN caches a given piece of content). If it </w:t>
+      </w:r>
+      <w:r>
+        <w:rPr>
+          <w:rFonts w:cstheme="minorHAnsi"/>
+          <w:sz w:val="28"/>
+          <w:szCs w:val="28"/>
+        </w:rPr>
+        <w:t>is not</w:t>
+      </w:r>
+      <w:r>
+        <w:rPr>
+          <w:rFonts w:cstheme="minorHAnsi"/>
+          <w:sz w:val="28"/>
+          <w:szCs w:val="28"/>
+        </w:rPr>
+        <w:t xml:space="preserve"> available, the CDN will query your servers for the file and then cache it locally and serve it to the requesting user (in this configuration they are acting as a read-through cache).</w:t>
+      </w:r>
+    </w:p>
+    <w:p>
+      <w:pPr>
         <w:rPr>
           <w:rFonts w:cstheme="minorHAnsi"/>
           <w:sz w:val="24"/>
           <w:szCs w:val="24"/>
         </w:rPr>
-        <w:t xml:space="preserve">       </w:t>
-      </w:r>
+      </w:pPr>
+    </w:p>
+    <w:p>
+      <w:pPr>
+        <w:rPr>
+          <w:rFonts w:cstheme="minorHAnsi"/>
+          <w:sz w:val="28"/>
+          <w:szCs w:val="28"/>
+        </w:rPr>
+      </w:pPr>
       <w:r>
         <w:rPr>
           <w:rFonts w:cstheme="minorHAnsi"/>
           <w:sz w:val="24"/>
           <w:szCs w:val="24"/>
         </w:rPr>
-        <w:t xml:space="preserve">           </w:t>
+        <w:t xml:space="preserve">       </w:t>
       </w:r>
       <w:r>
         <w:rPr>
@@ -960,8 +1123,64 @@
           <w:sz w:val="24"/>
           <w:szCs w:val="24"/>
         </w:rPr>
-        <w:t xml:space="preserve"> Can you design a CDN?</w:t>
-      </w:r>
+        <w:t xml:space="preserve">           </w:t>
+      </w:r>
+      <w:r>
+        <w:rPr>
+          <w:rFonts w:cstheme="minorHAnsi"/>
+          <w:sz w:val="24"/>
+          <w:szCs w:val="24"/>
+        </w:rPr>
+        <w:t xml:space="preserve"> </w:t>
+      </w:r>
+      <w:r>
+        <w:rPr>
+          <w:rFonts w:cstheme="minorHAnsi"/>
+          <w:sz w:val="28"/>
+          <w:szCs w:val="28"/>
+        </w:rPr>
+        <w:t>Can you design a CDN?</w:t>
+      </w:r>
+    </w:p>
+    <w:p>
+      <w:pPr>
+        <w:ind w:left="1080"/>
+        <w:jc w:val="both"/>
+        <w:rPr>
+          <w:rFonts w:cstheme="minorHAnsi"/>
+          <w:sz w:val="24"/>
+          <w:szCs w:val="24"/>
+        </w:rPr>
+      </w:pPr>
+      <w:hyperlink r:id="rId18" w:anchor=":~:text=Akamai's%20CDN%20includes%20origin%20servers,content%20stored%20on%20original%20servers" w:history="1">
+        <w:r>
+          <w:rPr>
+            <w:rStyle w:val="Hyperlink"/>
+            <w:rFonts w:cstheme="minorHAnsi"/>
+            <w:sz w:val="24"/>
+            <w:szCs w:val="24"/>
+          </w:rPr>
+          <w:t>https://www.akamai.com/glossary/what-is-a-cdn#:~:text=Akamai's%20CDN%20includes%20origin%20servers,content%20stored%20on%20original%20servers</w:t>
+        </w:r>
+      </w:hyperlink>
+      <w:r>
+        <w:rPr>
+          <w:rFonts w:cstheme="minorHAnsi"/>
+          <w:sz w:val="24"/>
+          <w:szCs w:val="24"/>
+        </w:rPr>
+        <w:t>.</w:t>
+      </w:r>
+    </w:p>
+    <w:p>
+      <w:pPr>
+        <w:rPr>
+          <w:rFonts w:ascii="Segoe UI" w:hAnsi="Segoe UI" w:cs="Segoe UI"/>
+          <w:sz w:val="21"/>
+          <w:szCs w:val="21"/>
+          <w:shd w:val="clear" w:color="auto" w:fill="FFFFFF"/>
+        </w:rPr>
+      </w:pPr>
     </w:p>
     <w:p>
       <w:pPr>
@@ -985,26 +1204,1987 @@
           <w:rFonts w:ascii="Segoe UI" w:hAnsi="Segoe UI" w:cs="Segoe UI"/>
           <w:b/>
           <w:bCs/>
+          <w:sz w:val="32"/>
+          <w:szCs w:val="32"/>
+          <w:u w:val="single"/>
+          <w:shd w:val="clear" w:color="auto" w:fill="FFFFFF"/>
+        </w:rPr>
+        <w:t>Caching:</w:t>
+      </w:r>
+      <w:r>
+        <w:rPr>
+          <w:rFonts w:ascii="Segoe UI" w:hAnsi="Segoe UI" w:cs="Segoe UI"/>
+          <w:b/>
+          <w:bCs/>
+          <w:sz w:val="24"/>
+          <w:szCs w:val="24"/>
+          <w:shd w:val="clear" w:color="auto" w:fill="FFFFFF"/>
+        </w:rPr>
+        <w:t xml:space="preserve"> </w:t>
+      </w:r>
+      <w:r>
+        <w:rPr>
+          <w:rFonts w:ascii="Segoe UI" w:hAnsi="Segoe UI" w:cs="Segoe UI"/>
+          <w:b/>
+          <w:bCs/>
+          <w:sz w:val="24"/>
+          <w:szCs w:val="24"/>
+          <w:shd w:val="clear" w:color="auto" w:fill="FFFFFF"/>
+        </w:rPr>
+        <w:t xml:space="preserve"> </w:t>
+      </w:r>
+      <w:hyperlink r:id="rId19" w:history="1">
+        <w:r>
+          <w:rPr>
+            <w:rStyle w:val="Hyperlink"/>
+            <w:rFonts w:ascii="Segoe UI" w:hAnsi="Segoe UI" w:cs="Segoe UI"/>
+            <w:b/>
+            <w:bCs/>
+            <w:sz w:val="24"/>
+            <w:szCs w:val="24"/>
+            <w:shd w:val="clear" w:color="auto" w:fill="FFFFFF"/>
+          </w:rPr>
+          <w:t>https://medium.com/must-know-computer-science/system-design-caching-acbd1b02ca01</w:t>
+        </w:r>
+      </w:hyperlink>
+    </w:p>
+    <w:p>
+      <w:pPr>
+        <w:pStyle w:val="ListParagraph"/>
+        <w:ind w:left="1080"/>
+        <w:rPr>
+          <w:rFonts w:ascii="Segoe UI" w:hAnsi="Segoe UI" w:cs="Segoe UI"/>
+          <w:b/>
+          <w:bCs/>
+          <w:sz w:val="28"/>
+          <w:szCs w:val="28"/>
+          <w:u w:val="single"/>
+          <w:shd w:val="clear" w:color="auto" w:fill="FFFFFF"/>
+        </w:rPr>
+      </w:pPr>
+    </w:p>
+    <w:p>
+      <w:pPr>
+        <w:pStyle w:val="ListParagraph"/>
+        <w:ind w:left="1080"/>
+        <w:rPr>
+          <w:rFonts w:ascii="Segoe UI" w:hAnsi="Segoe UI" w:cs="Segoe UI"/>
+          <w:b/>
+          <w:bCs/>
           <w:sz w:val="24"/>
           <w:szCs w:val="24"/>
           <w:u w:val="single"/>
           <w:shd w:val="clear" w:color="auto" w:fill="FFFFFF"/>
         </w:rPr>
-        <w:t>Caching: https://lnkd.in/gC9piQbJ</w:t>
+      </w:pPr>
+      <w:hyperlink r:id="rId20" w:history="1">
+        <w:r>
+          <w:rPr>
+            <w:rStyle w:val="Hyperlink"/>
+            <w:rFonts w:ascii="Segoe UI" w:hAnsi="Segoe UI" w:cs="Segoe UI"/>
+            <w:b/>
+            <w:bCs/>
+            <w:sz w:val="24"/>
+            <w:szCs w:val="24"/>
+            <w:shd w:val="clear" w:color="auto" w:fill="FFFFFF"/>
+          </w:rPr>
+          <w:t>https://massivetechinterview.blogspot.com/2017/04/system-design-cache.html</w:t>
+        </w:r>
+      </w:hyperlink>
+    </w:p>
+    <w:p>
+      <w:pPr>
+        <w:pStyle w:val="ListParagraph"/>
+        <w:ind w:left="1080"/>
+        <w:rPr>
+          <w:rFonts w:ascii="Segoe UI" w:hAnsi="Segoe UI" w:cs="Segoe UI"/>
+          <w:b/>
+          <w:bCs/>
+          <w:sz w:val="24"/>
+          <w:szCs w:val="24"/>
+          <w:u w:val="single"/>
+          <w:shd w:val="clear" w:color="auto" w:fill="FFFFFF"/>
+        </w:rPr>
+      </w:pPr>
+    </w:p>
+    <w:p>
+      <w:pPr>
+        <w:pStyle w:val="ListParagraph"/>
+        <w:ind w:left="1080"/>
+        <w:rPr>
+          <w:rFonts w:ascii="Segoe UI" w:hAnsi="Segoe UI" w:cs="Segoe UI"/>
+          <w:b/>
+          <w:bCs/>
+          <w:sz w:val="24"/>
+          <w:szCs w:val="24"/>
+          <w:u w:val="single"/>
+          <w:shd w:val="clear" w:color="auto" w:fill="FFFFFF"/>
+        </w:rPr>
+      </w:pPr>
+      <w:hyperlink r:id="rId21" w:history="1">
+        <w:r>
+          <w:rPr>
+            <w:rStyle w:val="Hyperlink"/>
+            <w:rFonts w:ascii="Segoe UI" w:hAnsi="Segoe UI" w:cs="Segoe UI"/>
+            <w:b/>
+            <w:bCs/>
+            <w:sz w:val="24"/>
+            <w:szCs w:val="24"/>
+            <w:shd w:val="clear" w:color="auto" w:fill="FFFFFF"/>
+          </w:rPr>
+          <w:t>https://www.udemy.com/course/system_design_lld_hld/learn/lecture/41910268#overview</w:t>
+        </w:r>
+      </w:hyperlink>
+    </w:p>
+    <w:p>
+      <w:pPr>
+        <w:pStyle w:val="ListParagraph"/>
+        <w:ind w:left="1080"/>
+        <w:rPr>
+          <w:rFonts w:ascii="Segoe UI" w:hAnsi="Segoe UI" w:cs="Segoe UI"/>
+          <w:b/>
+          <w:bCs/>
+          <w:sz w:val="24"/>
+          <w:szCs w:val="24"/>
+          <w:u w:val="single"/>
+          <w:shd w:val="clear" w:color="auto" w:fill="FFFFFF"/>
+        </w:rPr>
+      </w:pPr>
+    </w:p>
+    <w:p>
+      <w:pPr>
+        <w:pStyle w:val="my"/>
+        <w:shd w:val="clear" w:color="auto" w:fill="FFFFFF"/>
+        <w:spacing w:before="274" w:beforeAutospacing="0" w:after="0" w:afterAutospacing="0" w:line="480" w:lineRule="atLeast"/>
+        <w:ind w:left="648"/>
+        <w:jc w:val="both"/>
+        <w:rPr>
+          <w:rFonts w:asciiTheme="minorHAnsi" w:hAnsiTheme="minorHAnsi" w:cstheme="minorHAnsi"/>
+          <w:color w:val="242424"/>
+          <w:spacing w:val="-1"/>
+          <w:sz w:val="28"/>
+          <w:szCs w:val="28"/>
+        </w:rPr>
+      </w:pPr>
+      <w:r>
+        <w:rPr>
+          <w:rFonts w:asciiTheme="minorHAnsi" w:hAnsiTheme="minorHAnsi" w:cstheme="minorHAnsi"/>
+          <w:color w:val="242424"/>
+          <w:spacing w:val="-1"/>
+          <w:sz w:val="28"/>
+          <w:szCs w:val="28"/>
+        </w:rPr>
+        <w:t>A cache is like short-term memory which has a limited amount</w:t>
+      </w:r>
+      <w:r>
+        <w:rPr>
+          <w:rFonts w:asciiTheme="minorHAnsi" w:hAnsiTheme="minorHAnsi" w:cstheme="minorHAnsi"/>
+          <w:color w:val="242424"/>
+          <w:spacing w:val="-1"/>
+          <w:sz w:val="28"/>
+          <w:szCs w:val="28"/>
+        </w:rPr>
+        <w:t xml:space="preserve"> </w:t>
+      </w:r>
+      <w:r>
+        <w:rPr>
+          <w:rFonts w:asciiTheme="minorHAnsi" w:hAnsiTheme="minorHAnsi" w:cstheme="minorHAnsi"/>
+          <w:color w:val="242424"/>
+          <w:spacing w:val="-1"/>
+          <w:sz w:val="28"/>
+          <w:szCs w:val="28"/>
+        </w:rPr>
+        <w:t xml:space="preserve">of space. It is </w:t>
+      </w:r>
+      <w:r>
+        <w:rPr>
+          <w:rFonts w:asciiTheme="minorHAnsi" w:hAnsiTheme="minorHAnsi" w:cstheme="minorHAnsi"/>
+          <w:color w:val="242424"/>
+          <w:spacing w:val="-1"/>
+          <w:sz w:val="28"/>
+          <w:szCs w:val="28"/>
+        </w:rPr>
+        <w:t xml:space="preserve">                             </w:t>
+      </w:r>
+      <w:r>
+        <w:rPr>
+          <w:rFonts w:asciiTheme="minorHAnsi" w:hAnsiTheme="minorHAnsi" w:cstheme="minorHAnsi"/>
+          <w:color w:val="242424"/>
+          <w:spacing w:val="-1"/>
+          <w:sz w:val="28"/>
+          <w:szCs w:val="28"/>
+        </w:rPr>
+        <w:t>typically faster than the original data source.</w:t>
       </w:r>
     </w:p>
     <w:p>
       <w:pPr>
         <w:ind w:left="720" w:hanging="360"/>
-      </w:pPr>
-      <w:r>
-        <w:rPr>
-          <w:rFonts w:ascii="Segoe UI" w:hAnsi="Segoe UI" w:cs="Segoe UI"/>
-          <w:sz w:val="21"/>
-          <w:szCs w:val="21"/>
-        </w:rPr>
-        <w:br/>
-      </w:r>
+        <w:rPr>
+          <w:rFonts w:ascii="Segoe UI" w:hAnsi="Segoe UI" w:cs="Segoe UI"/>
+          <w:sz w:val="21"/>
+          <w:szCs w:val="21"/>
+        </w:rPr>
+      </w:pPr>
+      <w:r>
+        <w:rPr>
+          <w:rFonts w:ascii="Segoe UI" w:hAnsi="Segoe UI" w:cs="Segoe UI"/>
+          <w:sz w:val="21"/>
+          <w:szCs w:val="21"/>
+        </w:rPr>
+        <w:drawing>
+          <wp:inline distT="0" distB="0" distL="0" distR="0" wp14:anchorId="05A75E9B" wp14:editId="3EDF9D17">
+            <wp:extent cx="5943600" cy="2458085"/>
+            <wp:effectExtent l="0" t="0" r="0" b="0"/>
+            <wp:docPr id="406909382" name="Picture 1"/>
+            <wp:cNvGraphicFramePr>
+              <a:graphicFrameLocks xmlns:a="http://schemas.openxmlformats.org/drawingml/2006/main" noChangeAspect="1"/>
+            </wp:cNvGraphicFramePr>
+            <a:graphic xmlns:a="http://schemas.openxmlformats.org/drawingml/2006/main">
+              <a:graphicData uri="http://schemas.openxmlformats.org/drawingml/2006/picture">
+                <pic:pic xmlns:pic="http://schemas.openxmlformats.org/drawingml/2006/picture">
+                  <pic:nvPicPr>
+                    <pic:cNvPr id="406909382" name=""/>
+                    <pic:cNvPicPr/>
+                  </pic:nvPicPr>
+                  <pic:blipFill>
+                    <a:blip r:embed="rId22"/>
+                    <a:stretch>
+                      <a:fillRect/>
+                    </a:stretch>
+                  </pic:blipFill>
+                  <pic:spPr>
+                    <a:xfrm>
+                      <a:off x="0" y="0"/>
+                      <a:ext cx="5943600" cy="2458085"/>
+                    </a:xfrm>
+                    <a:prstGeom prst="rect">
+                      <a:avLst/>
+                    </a:prstGeom>
+                  </pic:spPr>
+                </pic:pic>
+              </a:graphicData>
+            </a:graphic>
+          </wp:inline>
+        </w:drawing>
+      </w:r>
+    </w:p>
+    <w:p>
+      <w:pPr>
+        <w:ind w:left="720" w:hanging="360"/>
+        <w:rPr>
+          <w:rFonts w:eastAsia="Times New Roman" w:cstheme="minorHAnsi"/>
+          <w:color w:val="242424"/>
+          <w:spacing w:val="-1"/>
+          <w:kern w:val="0"/>
+          <w:sz w:val="28"/>
+          <w:szCs w:val="28"/>
+          <w:lang w:val="en-IN" w:eastAsia="en-IN"/>
+        </w:rPr>
+      </w:pPr>
+      <w:r>
+        <w:rPr>
+          <w:rFonts w:ascii="Segoe UI" w:hAnsi="Segoe UI" w:cs="Segoe UI"/>
+          <w:sz w:val="21"/>
+          <w:szCs w:val="21"/>
+        </w:rPr>
+        <w:t xml:space="preserve">    </w:t>
+      </w:r>
+      <w:r>
+        <w:rPr>
+          <w:rFonts w:eastAsia="Times New Roman" w:cstheme="minorHAnsi"/>
+          <w:color w:val="242424"/>
+          <w:spacing w:val="-1"/>
+          <w:kern w:val="0"/>
+          <w:sz w:val="28"/>
+          <w:szCs w:val="28"/>
+          <w:lang w:val="en-IN" w:eastAsia="en-IN"/>
+        </w:rPr>
+        <w:t xml:space="preserve">Fast Access </w:t>
+      </w:r>
+      <w:r>
+        <w:rPr>
+          <w:rFonts w:eastAsia="Times New Roman" w:cstheme="minorHAnsi"/>
+          <w:color w:val="242424"/>
+          <w:spacing w:val="-1"/>
+          <w:kern w:val="0"/>
+          <w:sz w:val="28"/>
+          <w:szCs w:val="28"/>
+          <w:lang w:val="en-IN" w:eastAsia="en-IN"/>
+        </w:rPr>
+        <w:t>Memory: -</w:t>
+      </w:r>
+      <w:r>
+        <w:rPr>
+          <w:rFonts w:eastAsia="Times New Roman" w:cstheme="minorHAnsi"/>
+          <w:color w:val="242424"/>
+          <w:spacing w:val="-1"/>
+          <w:kern w:val="0"/>
+          <w:sz w:val="28"/>
+          <w:szCs w:val="28"/>
+          <w:lang w:val="en-IN" w:eastAsia="en-IN"/>
+        </w:rPr>
+        <w:t xml:space="preserve"> RAM</w:t>
+      </w:r>
+    </w:p>
+    <w:p>
+      <w:pPr>
+        <w:ind w:left="720" w:hanging="360"/>
+        <w:rPr>
+          <w:rFonts w:eastAsia="Times New Roman" w:cstheme="minorHAnsi"/>
+          <w:color w:val="242424"/>
+          <w:spacing w:val="-1"/>
+          <w:kern w:val="0"/>
+          <w:sz w:val="28"/>
+          <w:szCs w:val="28"/>
+          <w:lang w:val="en-IN" w:eastAsia="en-IN"/>
+        </w:rPr>
+      </w:pPr>
+      <w:r>
+        <w:rPr>
+          <w:rFonts w:eastAsia="Times New Roman" w:cstheme="minorHAnsi"/>
+          <w:color w:val="242424"/>
+          <w:spacing w:val="-1"/>
+          <w:kern w:val="0"/>
+          <w:sz w:val="28"/>
+          <w:szCs w:val="28"/>
+          <w:lang w:val="en-IN" w:eastAsia="en-IN"/>
+        </w:rPr>
+        <w:t xml:space="preserve">    Slow Access </w:t>
+      </w:r>
+      <w:r>
+        <w:rPr>
+          <w:rFonts w:eastAsia="Times New Roman" w:cstheme="minorHAnsi"/>
+          <w:color w:val="242424"/>
+          <w:spacing w:val="-1"/>
+          <w:kern w:val="0"/>
+          <w:sz w:val="28"/>
+          <w:szCs w:val="28"/>
+          <w:lang w:val="en-IN" w:eastAsia="en-IN"/>
+        </w:rPr>
+        <w:t>Memory: -</w:t>
+      </w:r>
+      <w:r>
+        <w:rPr>
+          <w:rFonts w:eastAsia="Times New Roman" w:cstheme="minorHAnsi"/>
+          <w:color w:val="242424"/>
+          <w:spacing w:val="-1"/>
+          <w:kern w:val="0"/>
+          <w:sz w:val="28"/>
+          <w:szCs w:val="28"/>
+          <w:lang w:val="en-IN" w:eastAsia="en-IN"/>
+        </w:rPr>
+        <w:t xml:space="preserve"> </w:t>
+      </w:r>
+      <w:r>
+        <w:rPr>
+          <w:rFonts w:eastAsia="Times New Roman" w:cstheme="minorHAnsi"/>
+          <w:color w:val="242424"/>
+          <w:spacing w:val="-1"/>
+          <w:kern w:val="0"/>
+          <w:sz w:val="28"/>
+          <w:szCs w:val="28"/>
+          <w:lang w:val="en-IN" w:eastAsia="en-IN"/>
+        </w:rPr>
+        <w:t xml:space="preserve">reading from </w:t>
+      </w:r>
+      <w:r>
+        <w:rPr>
+          <w:rFonts w:eastAsia="Times New Roman" w:cstheme="minorHAnsi"/>
+          <w:color w:val="242424"/>
+          <w:spacing w:val="-1"/>
+          <w:kern w:val="0"/>
+          <w:sz w:val="28"/>
+          <w:szCs w:val="28"/>
+          <w:lang w:val="en-IN" w:eastAsia="en-IN"/>
+        </w:rPr>
+        <w:t>Hard disk</w:t>
+      </w:r>
+      <w:r>
+        <w:rPr>
+          <w:rFonts w:eastAsia="Times New Roman" w:cstheme="minorHAnsi"/>
+          <w:color w:val="242424"/>
+          <w:spacing w:val="-1"/>
+          <w:kern w:val="0"/>
+          <w:sz w:val="28"/>
+          <w:szCs w:val="28"/>
+          <w:lang w:val="en-IN" w:eastAsia="en-IN"/>
+        </w:rPr>
+        <w:t>, Database</w:t>
+      </w:r>
+      <w:r>
+        <w:rPr>
+          <w:rFonts w:eastAsia="Times New Roman" w:cstheme="minorHAnsi"/>
+          <w:color w:val="242424"/>
+          <w:spacing w:val="-1"/>
+          <w:kern w:val="0"/>
+          <w:sz w:val="28"/>
+          <w:szCs w:val="28"/>
+          <w:lang w:val="en-IN" w:eastAsia="en-IN"/>
+        </w:rPr>
+        <w:t>.</w:t>
+      </w:r>
+    </w:p>
+    <w:p>
+      <w:pPr>
+        <w:numPr>
+          <w:ilvl w:val="0"/>
+          <w:numId w:val="8"/>
+        </w:numPr>
+        <w:shd w:val="clear" w:color="auto" w:fill="FFFFFF"/>
+        <w:spacing w:before="274" w:after="0" w:line="480" w:lineRule="atLeast"/>
+        <w:ind w:left="1170"/>
+        <w:rPr>
+          <w:rFonts w:eastAsia="Times New Roman" w:cstheme="minorHAnsi"/>
+          <w:color w:val="242424"/>
+          <w:spacing w:val="-1"/>
+          <w:kern w:val="0"/>
+          <w:sz w:val="28"/>
+          <w:szCs w:val="28"/>
+          <w:lang w:val="en-IN" w:eastAsia="en-IN"/>
+        </w:rPr>
+      </w:pPr>
+      <w:r>
+        <w:rPr>
+          <w:rFonts w:eastAsia="Times New Roman" w:cstheme="minorHAnsi"/>
+          <w:color w:val="242424"/>
+          <w:spacing w:val="-1"/>
+          <w:kern w:val="0"/>
+          <w:sz w:val="28"/>
+          <w:szCs w:val="28"/>
+          <w:lang w:val="en-IN" w:eastAsia="en-IN"/>
+        </w:rPr>
+        <w:t>Caching consists of</w:t>
+      </w:r>
+      <w:r>
+        <w:rPr>
+          <w:rFonts w:eastAsia="Times New Roman" w:cstheme="minorHAnsi"/>
+          <w:color w:val="242424"/>
+          <w:spacing w:val="-1"/>
+          <w:kern w:val="0"/>
+          <w:sz w:val="28"/>
+          <w:szCs w:val="28"/>
+          <w:lang w:val="en-IN" w:eastAsia="en-IN"/>
+        </w:rPr>
+        <w:br/>
+        <w:t>1. </w:t>
+      </w:r>
+      <w:r>
+        <w:rPr>
+          <w:rFonts w:eastAsia="Times New Roman" w:cstheme="minorHAnsi"/>
+          <w:color w:val="242424"/>
+          <w:spacing w:val="-1"/>
+          <w:kern w:val="0"/>
+          <w:sz w:val="28"/>
+          <w:szCs w:val="28"/>
+          <w:lang w:val="en-IN" w:eastAsia="en-IN"/>
+        </w:rPr>
+        <w:t>P</w:t>
+      </w:r>
+      <w:r>
+        <w:rPr>
+          <w:rFonts w:eastAsia="Times New Roman" w:cstheme="minorHAnsi"/>
+          <w:color w:val="242424"/>
+          <w:spacing w:val="-1"/>
+          <w:kern w:val="0"/>
+          <w:sz w:val="28"/>
+          <w:szCs w:val="28"/>
+          <w:lang w:val="en-IN" w:eastAsia="en-IN"/>
+        </w:rPr>
+        <w:t>re</w:t>
+      </w:r>
+      <w:r>
+        <w:rPr>
+          <w:rFonts w:eastAsia="Times New Roman" w:cstheme="minorHAnsi"/>
+          <w:color w:val="242424"/>
+          <w:spacing w:val="-1"/>
+          <w:kern w:val="0"/>
+          <w:sz w:val="28"/>
+          <w:szCs w:val="28"/>
+          <w:lang w:val="en-IN" w:eastAsia="en-IN"/>
+        </w:rPr>
+        <w:t>-</w:t>
+      </w:r>
+      <w:r>
+        <w:rPr>
+          <w:rFonts w:eastAsia="Times New Roman" w:cstheme="minorHAnsi"/>
+          <w:color w:val="242424"/>
+          <w:spacing w:val="-1"/>
+          <w:kern w:val="0"/>
+          <w:sz w:val="28"/>
+          <w:szCs w:val="28"/>
+          <w:lang w:val="en-IN" w:eastAsia="en-IN"/>
+        </w:rPr>
+        <w:t>calculating results (</w:t>
+      </w:r>
+      <w:proofErr w:type="gramStart"/>
+      <w:r>
+        <w:rPr>
+          <w:rFonts w:eastAsia="Times New Roman" w:cstheme="minorHAnsi"/>
+          <w:color w:val="242424"/>
+          <w:spacing w:val="-1"/>
+          <w:kern w:val="0"/>
+          <w:sz w:val="28"/>
+          <w:szCs w:val="28"/>
+          <w:lang w:val="en-IN" w:eastAsia="en-IN"/>
+        </w:rPr>
+        <w:t>e.g.</w:t>
+      </w:r>
+      <w:proofErr w:type="gramEnd"/>
+      <w:r>
+        <w:rPr>
+          <w:rFonts w:eastAsia="Times New Roman" w:cstheme="minorHAnsi"/>
+          <w:color w:val="242424"/>
+          <w:spacing w:val="-1"/>
+          <w:kern w:val="0"/>
+          <w:sz w:val="28"/>
+          <w:szCs w:val="28"/>
+          <w:lang w:val="en-IN" w:eastAsia="en-IN"/>
+        </w:rPr>
+        <w:t xml:space="preserve"> the number of visits from each referring domain for the previous day)</w:t>
+      </w:r>
+      <w:r>
+        <w:rPr>
+          <w:rFonts w:eastAsia="Times New Roman" w:cstheme="minorHAnsi"/>
+          <w:color w:val="242424"/>
+          <w:spacing w:val="-1"/>
+          <w:kern w:val="0"/>
+          <w:sz w:val="28"/>
+          <w:szCs w:val="28"/>
+          <w:lang w:val="en-IN" w:eastAsia="en-IN"/>
+        </w:rPr>
+        <w:br/>
+        <w:t>2. </w:t>
+      </w:r>
+      <w:r>
+        <w:rPr>
+          <w:rFonts w:eastAsia="Times New Roman" w:cstheme="minorHAnsi"/>
+          <w:color w:val="242424"/>
+          <w:spacing w:val="-1"/>
+          <w:kern w:val="0"/>
+          <w:sz w:val="28"/>
+          <w:szCs w:val="28"/>
+          <w:lang w:val="en-IN" w:eastAsia="en-IN"/>
+        </w:rPr>
+        <w:t>P</w:t>
+      </w:r>
+      <w:r>
+        <w:rPr>
+          <w:rFonts w:eastAsia="Times New Roman" w:cstheme="minorHAnsi"/>
+          <w:color w:val="242424"/>
+          <w:spacing w:val="-1"/>
+          <w:kern w:val="0"/>
+          <w:sz w:val="28"/>
+          <w:szCs w:val="28"/>
+          <w:lang w:val="en-IN" w:eastAsia="en-IN"/>
+        </w:rPr>
+        <w:t>re-generating expensive indexes (</w:t>
+      </w:r>
+      <w:proofErr w:type="gramStart"/>
+      <w:r>
+        <w:rPr>
+          <w:rFonts w:eastAsia="Times New Roman" w:cstheme="minorHAnsi"/>
+          <w:color w:val="242424"/>
+          <w:spacing w:val="-1"/>
+          <w:kern w:val="0"/>
+          <w:sz w:val="28"/>
+          <w:szCs w:val="28"/>
+          <w:lang w:val="en-IN" w:eastAsia="en-IN"/>
+        </w:rPr>
+        <w:t>e.g.</w:t>
+      </w:r>
+      <w:proofErr w:type="gramEnd"/>
+      <w:r>
+        <w:rPr>
+          <w:rFonts w:eastAsia="Times New Roman" w:cstheme="minorHAnsi"/>
+          <w:color w:val="242424"/>
+          <w:spacing w:val="-1"/>
+          <w:kern w:val="0"/>
+          <w:sz w:val="28"/>
+          <w:szCs w:val="28"/>
+          <w:lang w:val="en-IN" w:eastAsia="en-IN"/>
+        </w:rPr>
+        <w:t xml:space="preserve"> suggested stories based on a user’s click history)</w:t>
+      </w:r>
+      <w:r>
+        <w:rPr>
+          <w:rFonts w:eastAsia="Times New Roman" w:cstheme="minorHAnsi"/>
+          <w:color w:val="242424"/>
+          <w:spacing w:val="-1"/>
+          <w:kern w:val="0"/>
+          <w:sz w:val="28"/>
+          <w:szCs w:val="28"/>
+          <w:lang w:val="en-IN" w:eastAsia="en-IN"/>
+        </w:rPr>
+        <w:br/>
+        <w:t>3. </w:t>
+      </w:r>
+      <w:r>
+        <w:rPr>
+          <w:rFonts w:eastAsia="Times New Roman" w:cstheme="minorHAnsi"/>
+          <w:color w:val="242424"/>
+          <w:spacing w:val="-1"/>
+          <w:kern w:val="0"/>
+          <w:sz w:val="28"/>
+          <w:szCs w:val="28"/>
+          <w:lang w:val="en-IN" w:eastAsia="en-IN"/>
+        </w:rPr>
+        <w:t>S</w:t>
+      </w:r>
+      <w:r>
+        <w:rPr>
+          <w:rFonts w:eastAsia="Times New Roman" w:cstheme="minorHAnsi"/>
+          <w:color w:val="242424"/>
+          <w:spacing w:val="-1"/>
+          <w:kern w:val="0"/>
+          <w:sz w:val="28"/>
+          <w:szCs w:val="28"/>
+          <w:lang w:val="en-IN" w:eastAsia="en-IN"/>
+        </w:rPr>
+        <w:t>toring copies of frequently accessed data in a faster backend (</w:t>
+      </w:r>
+      <w:proofErr w:type="gramStart"/>
+      <w:r>
+        <w:rPr>
+          <w:rFonts w:eastAsia="Times New Roman" w:cstheme="minorHAnsi"/>
+          <w:color w:val="242424"/>
+          <w:spacing w:val="-1"/>
+          <w:kern w:val="0"/>
+          <w:sz w:val="28"/>
+          <w:szCs w:val="28"/>
+          <w:lang w:val="en-IN" w:eastAsia="en-IN"/>
+        </w:rPr>
+        <w:t>e.g.</w:t>
+      </w:r>
+      <w:proofErr w:type="gramEnd"/>
+      <w:r>
+        <w:rPr>
+          <w:rFonts w:eastAsia="Times New Roman" w:cstheme="minorHAnsi"/>
+          <w:color w:val="242424"/>
+          <w:spacing w:val="-1"/>
+          <w:kern w:val="0"/>
+          <w:sz w:val="28"/>
+          <w:szCs w:val="28"/>
+          <w:lang w:val="en-IN" w:eastAsia="en-IN"/>
+        </w:rPr>
+        <w:t xml:space="preserve"> Memcache instead of PostgreSQL.</w:t>
+      </w:r>
+    </w:p>
+    <w:p>
+      <w:pPr>
+        <w:ind w:left="720" w:hanging="360"/>
+        <w:rPr>
+          <w:rFonts w:ascii="Segoe UI" w:hAnsi="Segoe UI" w:cs="Segoe UI"/>
+          <w:sz w:val="21"/>
+          <w:szCs w:val="21"/>
+        </w:rPr>
+      </w:pPr>
+      <w:r>
+        <w:rPr>
+          <w:rFonts w:eastAsia="Times New Roman" w:cstheme="minorHAnsi"/>
+          <w:color w:val="242424"/>
+          <w:spacing w:val="-1"/>
+          <w:kern w:val="0"/>
+          <w:sz w:val="28"/>
+          <w:szCs w:val="28"/>
+          <w:lang w:val="en-IN" w:eastAsia="en-IN"/>
+        </w:rPr>
+        <w:br/>
+      </w:r>
+    </w:p>
+    <w:p>
+      <w:pPr>
+        <w:ind w:left="720" w:hanging="360"/>
+        <w:rPr>
+          <w:rFonts w:ascii="Segoe UI" w:hAnsi="Segoe UI" w:cs="Segoe UI"/>
+          <w:sz w:val="21"/>
+          <w:szCs w:val="21"/>
+        </w:rPr>
+      </w:pPr>
+    </w:p>
+    <w:p>
+      <w:pPr>
+        <w:ind w:left="720" w:hanging="360"/>
+        <w:rPr>
+          <w:rFonts w:ascii="Segoe UI" w:hAnsi="Segoe UI" w:cs="Segoe UI"/>
+          <w:sz w:val="21"/>
+          <w:szCs w:val="21"/>
+        </w:rPr>
+      </w:pPr>
+    </w:p>
+    <w:p>
+      <w:pPr>
+        <w:ind w:left="720" w:hanging="360"/>
+        <w:rPr>
+          <w:rFonts w:cstheme="minorHAnsi"/>
+          <w:b/>
+          <w:bCs/>
+          <w:sz w:val="28"/>
+          <w:szCs w:val="28"/>
+        </w:rPr>
+      </w:pPr>
+      <w:r>
+        <w:rPr>
+          <w:rFonts w:cstheme="minorHAnsi"/>
+          <w:b/>
+          <w:bCs/>
+          <w:sz w:val="28"/>
+          <w:szCs w:val="28"/>
+        </w:rPr>
+        <w:t>Cache Strategies</w:t>
+      </w:r>
+    </w:p>
+    <w:p>
+      <w:pPr>
+        <w:pStyle w:val="ListParagraph"/>
+        <w:numPr>
+          <w:ilvl w:val="1"/>
+          <w:numId w:val="8"/>
+        </w:numPr>
+        <w:rPr>
+          <w:rFonts w:cstheme="minorHAnsi"/>
+          <w:b/>
+          <w:bCs/>
+          <w:sz w:val="28"/>
+          <w:szCs w:val="28"/>
+        </w:rPr>
+      </w:pPr>
+      <w:r>
+        <w:rPr>
+          <w:rFonts w:cstheme="minorHAnsi"/>
+          <w:b/>
+          <w:bCs/>
+          <w:sz w:val="28"/>
+          <w:szCs w:val="28"/>
+        </w:rPr>
+        <w:t xml:space="preserve">Cache </w:t>
+      </w:r>
+      <w:r>
+        <w:rPr>
+          <w:rFonts w:cstheme="minorHAnsi"/>
+          <w:b/>
+          <w:bCs/>
+          <w:sz w:val="28"/>
+          <w:szCs w:val="28"/>
+        </w:rPr>
+        <w:t>Aside: -</w:t>
+      </w:r>
+      <w:r>
+        <w:rPr>
+          <w:rFonts w:cstheme="minorHAnsi"/>
+          <w:b/>
+          <w:bCs/>
+          <w:sz w:val="28"/>
+          <w:szCs w:val="28"/>
+        </w:rPr>
+        <w:t xml:space="preserve"> </w:t>
+      </w:r>
+      <w:r>
+        <w:rPr>
+          <w:rFonts w:cstheme="minorHAnsi"/>
+          <w:b/>
+          <w:bCs/>
+          <w:sz w:val="28"/>
+          <w:szCs w:val="28"/>
+        </w:rPr>
+        <w:drawing>
+          <wp:inline distT="0" distB="0" distL="0" distR="0" wp14:anchorId="32127EEE" wp14:editId="24474CAF">
+            <wp:extent cx="5519745" cy="1455420"/>
+            <wp:effectExtent l="0" t="0" r="0" b="0"/>
+            <wp:docPr id="1231263159" name="Picture 1"/>
+            <wp:cNvGraphicFramePr>
+              <a:graphicFrameLocks xmlns:a="http://schemas.openxmlformats.org/drawingml/2006/main" noChangeAspect="1"/>
+            </wp:cNvGraphicFramePr>
+            <a:graphic xmlns:a="http://schemas.openxmlformats.org/drawingml/2006/main">
+              <a:graphicData uri="http://schemas.openxmlformats.org/drawingml/2006/picture">
+                <pic:pic xmlns:pic="http://schemas.openxmlformats.org/drawingml/2006/picture">
+                  <pic:nvPicPr>
+                    <pic:cNvPr id="1231263159" name=""/>
+                    <pic:cNvPicPr/>
+                  </pic:nvPicPr>
+                  <pic:blipFill>
+                    <a:blip r:embed="rId23"/>
+                    <a:stretch>
+                      <a:fillRect/>
+                    </a:stretch>
+                  </pic:blipFill>
+                  <pic:spPr>
+                    <a:xfrm>
+                      <a:off x="0" y="0"/>
+                      <a:ext cx="5522451" cy="1456134"/>
+                    </a:xfrm>
+                    <a:prstGeom prst="rect">
+                      <a:avLst/>
+                    </a:prstGeom>
+                  </pic:spPr>
+                </pic:pic>
+              </a:graphicData>
+            </a:graphic>
+          </wp:inline>
+        </w:drawing>
+      </w:r>
+    </w:p>
+    <w:p>
+      <w:pPr>
+        <w:pStyle w:val="ListParagraph"/>
+        <w:ind w:left="1440"/>
+        <w:rPr>
+          <w:rFonts w:cstheme="minorHAnsi"/>
+          <w:b/>
+          <w:bCs/>
+          <w:sz w:val="28"/>
+          <w:szCs w:val="28"/>
+        </w:rPr>
+      </w:pPr>
+      <w:r>
+        <w:rPr>
+          <w:rFonts w:cstheme="minorHAnsi"/>
+          <w:b/>
+          <w:bCs/>
+          <w:sz w:val="28"/>
+          <w:szCs w:val="28"/>
+        </w:rPr>
+        <w:drawing>
+          <wp:inline distT="0" distB="0" distL="0" distR="0" wp14:anchorId="1F5CF5A6" wp14:editId="669C0FA3">
+            <wp:extent cx="5507852" cy="1805940"/>
+            <wp:effectExtent l="0" t="0" r="0" b="0"/>
+            <wp:docPr id="1039218848" name="Picture 1"/>
+            <wp:cNvGraphicFramePr>
+              <a:graphicFrameLocks xmlns:a="http://schemas.openxmlformats.org/drawingml/2006/main" noChangeAspect="1"/>
+            </wp:cNvGraphicFramePr>
+            <a:graphic xmlns:a="http://schemas.openxmlformats.org/drawingml/2006/main">
+              <a:graphicData uri="http://schemas.openxmlformats.org/drawingml/2006/picture">
+                <pic:pic xmlns:pic="http://schemas.openxmlformats.org/drawingml/2006/picture">
+                  <pic:nvPicPr>
+                    <pic:cNvPr id="1039218848" name=""/>
+                    <pic:cNvPicPr/>
+                  </pic:nvPicPr>
+                  <pic:blipFill>
+                    <a:blip r:embed="rId24"/>
+                    <a:stretch>
+                      <a:fillRect/>
+                    </a:stretch>
+                  </pic:blipFill>
+                  <pic:spPr>
+                    <a:xfrm>
+                      <a:off x="0" y="0"/>
+                      <a:ext cx="5517138" cy="1808985"/>
+                    </a:xfrm>
+                    <a:prstGeom prst="rect">
+                      <a:avLst/>
+                    </a:prstGeom>
+                  </pic:spPr>
+                </pic:pic>
+              </a:graphicData>
+            </a:graphic>
+          </wp:inline>
+        </w:drawing>
+      </w:r>
+    </w:p>
+    <w:p>
+      <w:pPr>
+        <w:pStyle w:val="ListParagraph"/>
+        <w:ind w:left="1440"/>
+        <w:rPr>
+          <w:rFonts w:cstheme="minorHAnsi"/>
+          <w:b/>
+          <w:bCs/>
+          <w:sz w:val="28"/>
+          <w:szCs w:val="28"/>
+        </w:rPr>
+      </w:pPr>
+    </w:p>
+    <w:p>
+      <w:pPr>
+        <w:pStyle w:val="ListParagraph"/>
+        <w:numPr>
+          <w:ilvl w:val="1"/>
+          <w:numId w:val="8"/>
+        </w:numPr>
+        <w:rPr>
+          <w:rFonts w:cstheme="minorHAnsi"/>
+          <w:b/>
+          <w:bCs/>
+          <w:sz w:val="28"/>
+          <w:szCs w:val="28"/>
+        </w:rPr>
+      </w:pPr>
+      <w:r>
+        <w:rPr>
+          <w:rFonts w:cstheme="minorHAnsi"/>
+          <w:b/>
+          <w:bCs/>
+          <w:sz w:val="28"/>
+          <w:szCs w:val="28"/>
+        </w:rPr>
+        <w:t xml:space="preserve">Read Through </w:t>
+      </w:r>
+      <w:r>
+        <w:rPr>
+          <w:rFonts w:cstheme="minorHAnsi"/>
+          <w:b/>
+          <w:bCs/>
+          <w:sz w:val="28"/>
+          <w:szCs w:val="28"/>
+        </w:rPr>
+        <w:t>Cache: -</w:t>
+      </w:r>
+    </w:p>
+    <w:p>
+      <w:pPr>
+        <w:pStyle w:val="ListParagraph"/>
+        <w:ind w:left="1440"/>
+        <w:rPr>
+          <w:rFonts w:cstheme="minorHAnsi"/>
+          <w:b/>
+          <w:bCs/>
+          <w:sz w:val="28"/>
+          <w:szCs w:val="28"/>
+        </w:rPr>
+      </w:pPr>
+      <w:r>
+        <w:rPr>
+          <w:rFonts w:cstheme="minorHAnsi"/>
+          <w:b/>
+          <w:bCs/>
+          <w:sz w:val="28"/>
+          <w:szCs w:val="28"/>
+        </w:rPr>
+        <w:drawing>
+          <wp:inline distT="0" distB="0" distL="0" distR="0" wp14:anchorId="16EA48DC" wp14:editId="222DEF9E">
+            <wp:extent cx="5509623" cy="1112520"/>
+            <wp:effectExtent l="0" t="0" r="0" b="0"/>
+            <wp:docPr id="471275004" name="Picture 1"/>
+            <wp:cNvGraphicFramePr>
+              <a:graphicFrameLocks xmlns:a="http://schemas.openxmlformats.org/drawingml/2006/main" noChangeAspect="1"/>
+            </wp:cNvGraphicFramePr>
+            <a:graphic xmlns:a="http://schemas.openxmlformats.org/drawingml/2006/main">
+              <a:graphicData uri="http://schemas.openxmlformats.org/drawingml/2006/picture">
+                <pic:pic xmlns:pic="http://schemas.openxmlformats.org/drawingml/2006/picture">
+                  <pic:nvPicPr>
+                    <pic:cNvPr id="471275004" name=""/>
+                    <pic:cNvPicPr/>
+                  </pic:nvPicPr>
+                  <pic:blipFill>
+                    <a:blip r:embed="rId25"/>
+                    <a:stretch>
+                      <a:fillRect/>
+                    </a:stretch>
+                  </pic:blipFill>
+                  <pic:spPr>
+                    <a:xfrm>
+                      <a:off x="0" y="0"/>
+                      <a:ext cx="5522529" cy="1115126"/>
+                    </a:xfrm>
+                    <a:prstGeom prst="rect">
+                      <a:avLst/>
+                    </a:prstGeom>
+                  </pic:spPr>
+                </pic:pic>
+              </a:graphicData>
+            </a:graphic>
+          </wp:inline>
+        </w:drawing>
+      </w:r>
+    </w:p>
+    <w:p>
+      <w:pPr>
+        <w:pStyle w:val="ListParagraph"/>
+        <w:ind w:left="1440"/>
+        <w:rPr>
+          <w:rFonts w:cstheme="minorHAnsi"/>
+          <w:b/>
+          <w:bCs/>
+          <w:sz w:val="28"/>
+          <w:szCs w:val="28"/>
+        </w:rPr>
+      </w:pPr>
+    </w:p>
+    <w:p>
+      <w:pPr>
+        <w:pStyle w:val="ListParagraph"/>
+        <w:ind w:left="1440"/>
+        <w:rPr>
+          <w:rFonts w:cstheme="minorHAnsi"/>
+          <w:sz w:val="28"/>
+          <w:szCs w:val="28"/>
+        </w:rPr>
+      </w:pPr>
+      <w:r>
+        <w:rPr>
+          <w:rFonts w:cstheme="minorHAnsi"/>
+          <w:sz w:val="28"/>
+          <w:szCs w:val="28"/>
+        </w:rPr>
+        <w:t>In read through cache if there is a cache miss, cache service itself is responsible for writing the data to DB, but in cache Aside app server is responsible for writing the cache miss data to DB.</w:t>
+      </w:r>
+    </w:p>
+    <w:p>
+      <w:pPr>
+        <w:pStyle w:val="ListParagraph"/>
+        <w:ind w:left="1440"/>
+        <w:rPr>
+          <w:rFonts w:cstheme="minorHAnsi"/>
+          <w:b/>
+          <w:bCs/>
+          <w:sz w:val="28"/>
+          <w:szCs w:val="28"/>
+        </w:rPr>
+      </w:pPr>
+    </w:p>
+    <w:p>
+      <w:pPr>
+        <w:pStyle w:val="ListParagraph"/>
+        <w:ind w:left="1440"/>
+        <w:rPr>
+          <w:rFonts w:cstheme="minorHAnsi"/>
+          <w:b/>
+          <w:bCs/>
+          <w:sz w:val="28"/>
+          <w:szCs w:val="28"/>
+        </w:rPr>
+      </w:pPr>
+      <w:r>
+        <w:rPr>
+          <w:rFonts w:cstheme="minorHAnsi"/>
+          <w:b/>
+          <w:bCs/>
+          <w:sz w:val="28"/>
+          <w:szCs w:val="28"/>
+        </w:rPr>
+        <w:lastRenderedPageBreak/>
+        <w:drawing>
+          <wp:inline distT="0" distB="0" distL="0" distR="0" wp14:anchorId="690CFDED" wp14:editId="4B3DED1D">
+            <wp:extent cx="5625271" cy="1638300"/>
+            <wp:effectExtent l="0" t="0" r="0" b="0"/>
+            <wp:docPr id="237450579" name="Picture 1"/>
+            <wp:cNvGraphicFramePr>
+              <a:graphicFrameLocks xmlns:a="http://schemas.openxmlformats.org/drawingml/2006/main" noChangeAspect="1"/>
+            </wp:cNvGraphicFramePr>
+            <a:graphic xmlns:a="http://schemas.openxmlformats.org/drawingml/2006/main">
+              <a:graphicData uri="http://schemas.openxmlformats.org/drawingml/2006/picture">
+                <pic:pic xmlns:pic="http://schemas.openxmlformats.org/drawingml/2006/picture">
+                  <pic:nvPicPr>
+                    <pic:cNvPr id="237450579" name=""/>
+                    <pic:cNvPicPr/>
+                  </pic:nvPicPr>
+                  <pic:blipFill>
+                    <a:blip r:embed="rId26"/>
+                    <a:stretch>
+                      <a:fillRect/>
+                    </a:stretch>
+                  </pic:blipFill>
+                  <pic:spPr>
+                    <a:xfrm>
+                      <a:off x="0" y="0"/>
+                      <a:ext cx="5629299" cy="1639473"/>
+                    </a:xfrm>
+                    <a:prstGeom prst="rect">
+                      <a:avLst/>
+                    </a:prstGeom>
+                  </pic:spPr>
+                </pic:pic>
+              </a:graphicData>
+            </a:graphic>
+          </wp:inline>
+        </w:drawing>
+      </w:r>
+    </w:p>
+    <w:p>
+      <w:pPr>
+        <w:pStyle w:val="ListParagraph"/>
+        <w:ind w:left="1440"/>
+        <w:rPr>
+          <w:rFonts w:cstheme="minorHAnsi"/>
+          <w:b/>
+          <w:bCs/>
+          <w:sz w:val="28"/>
+          <w:szCs w:val="28"/>
+        </w:rPr>
+      </w:pPr>
+    </w:p>
+    <w:p>
+      <w:pPr>
+        <w:pStyle w:val="ListParagraph"/>
+        <w:numPr>
+          <w:ilvl w:val="1"/>
+          <w:numId w:val="8"/>
+        </w:numPr>
+        <w:rPr>
+          <w:rFonts w:cstheme="minorHAnsi"/>
+          <w:b/>
+          <w:bCs/>
+          <w:sz w:val="28"/>
+          <w:szCs w:val="28"/>
+          <w:u w:val="single"/>
+        </w:rPr>
+      </w:pPr>
+      <w:r>
+        <w:rPr>
+          <w:rFonts w:cstheme="minorHAnsi"/>
+          <w:b/>
+          <w:bCs/>
+          <w:sz w:val="28"/>
+          <w:szCs w:val="28"/>
+          <w:u w:val="single"/>
+        </w:rPr>
+        <w:t>Write Around Cache</w:t>
+      </w:r>
+    </w:p>
+    <w:p>
+      <w:pPr>
+        <w:ind w:left="720" w:hanging="360"/>
+        <w:rPr>
+          <w:rFonts w:cstheme="minorHAnsi"/>
+          <w:b/>
+          <w:bCs/>
+          <w:sz w:val="28"/>
+          <w:szCs w:val="28"/>
+        </w:rPr>
+      </w:pPr>
+      <w:r>
+        <w:rPr>
+          <w:rFonts w:cstheme="minorHAnsi"/>
+          <w:b/>
+          <w:bCs/>
+          <w:sz w:val="28"/>
+          <w:szCs w:val="28"/>
+        </w:rPr>
+        <w:t xml:space="preserve">                 </w:t>
+      </w:r>
+      <w:r>
+        <w:rPr>
+          <w:rFonts w:cstheme="minorHAnsi"/>
+          <w:b/>
+          <w:bCs/>
+          <w:sz w:val="28"/>
+          <w:szCs w:val="28"/>
+        </w:rPr>
+        <w:drawing>
+          <wp:inline distT="0" distB="0" distL="0" distR="0" wp14:anchorId="264B3926" wp14:editId="75E48150">
+            <wp:extent cx="3596640" cy="1206326"/>
+            <wp:effectExtent l="0" t="0" r="0" b="0"/>
+            <wp:docPr id="1810556177" name="Picture 1"/>
+            <wp:cNvGraphicFramePr>
+              <a:graphicFrameLocks xmlns:a="http://schemas.openxmlformats.org/drawingml/2006/main" noChangeAspect="1"/>
+            </wp:cNvGraphicFramePr>
+            <a:graphic xmlns:a="http://schemas.openxmlformats.org/drawingml/2006/main">
+              <a:graphicData uri="http://schemas.openxmlformats.org/drawingml/2006/picture">
+                <pic:pic xmlns:pic="http://schemas.openxmlformats.org/drawingml/2006/picture">
+                  <pic:nvPicPr>
+                    <pic:cNvPr id="1810556177" name=""/>
+                    <pic:cNvPicPr/>
+                  </pic:nvPicPr>
+                  <pic:blipFill>
+                    <a:blip r:embed="rId27"/>
+                    <a:stretch>
+                      <a:fillRect/>
+                    </a:stretch>
+                  </pic:blipFill>
+                  <pic:spPr>
+                    <a:xfrm>
+                      <a:off x="0" y="0"/>
+                      <a:ext cx="3621014" cy="1214501"/>
+                    </a:xfrm>
+                    <a:prstGeom prst="rect">
+                      <a:avLst/>
+                    </a:prstGeom>
+                  </pic:spPr>
+                </pic:pic>
+              </a:graphicData>
+            </a:graphic>
+          </wp:inline>
+        </w:drawing>
+      </w:r>
+    </w:p>
+    <w:p>
+      <w:pPr>
+        <w:ind w:left="720" w:hanging="360"/>
+        <w:rPr>
+          <w:rFonts w:cstheme="minorHAnsi"/>
+          <w:sz w:val="28"/>
+          <w:szCs w:val="28"/>
+        </w:rPr>
+      </w:pPr>
+      <w:r>
+        <w:rPr>
+          <w:rFonts w:cstheme="minorHAnsi"/>
+          <w:sz w:val="28"/>
+          <w:szCs w:val="28"/>
+        </w:rPr>
+        <w:t xml:space="preserve">                 </w:t>
+      </w:r>
+      <w:r>
+        <w:rPr>
+          <w:rFonts w:cstheme="minorHAnsi"/>
+          <w:sz w:val="28"/>
+          <w:szCs w:val="28"/>
+        </w:rPr>
+        <w:t xml:space="preserve">It </w:t>
+      </w:r>
+      <w:proofErr w:type="gramStart"/>
+      <w:r>
+        <w:rPr>
+          <w:rFonts w:cstheme="minorHAnsi"/>
+          <w:sz w:val="28"/>
+          <w:szCs w:val="28"/>
+        </w:rPr>
+        <w:t>doesn’t</w:t>
+      </w:r>
+      <w:proofErr w:type="gramEnd"/>
+      <w:r>
+        <w:rPr>
+          <w:rFonts w:cstheme="minorHAnsi"/>
+          <w:sz w:val="28"/>
+          <w:szCs w:val="28"/>
+        </w:rPr>
+        <w:t xml:space="preserve"> </w:t>
+      </w:r>
+      <w:r>
+        <w:rPr>
+          <w:rFonts w:cstheme="minorHAnsi"/>
+          <w:sz w:val="28"/>
+          <w:szCs w:val="28"/>
+        </w:rPr>
+        <w:t>update</w:t>
+      </w:r>
+      <w:r>
+        <w:rPr>
+          <w:rFonts w:cstheme="minorHAnsi"/>
+          <w:sz w:val="28"/>
+          <w:szCs w:val="28"/>
+        </w:rPr>
+        <w:t xml:space="preserve"> the cache but marks the cache as cache invalidat</w:t>
+      </w:r>
+      <w:r>
+        <w:rPr>
+          <w:rFonts w:cstheme="minorHAnsi"/>
+          <w:sz w:val="28"/>
+          <w:szCs w:val="28"/>
+        </w:rPr>
+        <w:t>e</w:t>
+      </w:r>
+      <w:r>
+        <w:rPr>
+          <w:rFonts w:cstheme="minorHAnsi"/>
+          <w:sz w:val="28"/>
+          <w:szCs w:val="28"/>
+        </w:rPr>
+        <w:t>.</w:t>
+      </w:r>
+    </w:p>
+    <w:p>
+      <w:pPr>
+        <w:ind w:left="720" w:hanging="360"/>
+        <w:rPr>
+          <w:rFonts w:cstheme="minorHAnsi"/>
+          <w:sz w:val="28"/>
+          <w:szCs w:val="28"/>
+        </w:rPr>
+      </w:pPr>
+      <w:r>
+        <w:rPr>
+          <w:rFonts w:cstheme="minorHAnsi"/>
+          <w:sz w:val="28"/>
+          <w:szCs w:val="28"/>
+        </w:rPr>
+        <w:t xml:space="preserve">               </w:t>
+      </w:r>
+      <w:r>
+        <w:rPr>
+          <w:rFonts w:cstheme="minorHAnsi"/>
+          <w:sz w:val="28"/>
+          <w:szCs w:val="28"/>
+        </w:rPr>
+        <w:drawing>
+          <wp:inline distT="0" distB="0" distL="0" distR="0" wp14:anchorId="0A5A0875" wp14:editId="3B0313F2">
+            <wp:extent cx="4435224" cy="2209992"/>
+            <wp:effectExtent l="0" t="0" r="3810" b="0"/>
+            <wp:docPr id="849082705" name="Picture 1"/>
+            <wp:cNvGraphicFramePr>
+              <a:graphicFrameLocks xmlns:a="http://schemas.openxmlformats.org/drawingml/2006/main" noChangeAspect="1"/>
+            </wp:cNvGraphicFramePr>
+            <a:graphic xmlns:a="http://schemas.openxmlformats.org/drawingml/2006/main">
+              <a:graphicData uri="http://schemas.openxmlformats.org/drawingml/2006/picture">
+                <pic:pic xmlns:pic="http://schemas.openxmlformats.org/drawingml/2006/picture">
+                  <pic:nvPicPr>
+                    <pic:cNvPr id="849082705" name=""/>
+                    <pic:cNvPicPr/>
+                  </pic:nvPicPr>
+                  <pic:blipFill>
+                    <a:blip r:embed="rId28"/>
+                    <a:stretch>
+                      <a:fillRect/>
+                    </a:stretch>
+                  </pic:blipFill>
+                  <pic:spPr>
+                    <a:xfrm>
+                      <a:off x="0" y="0"/>
+                      <a:ext cx="4435224" cy="2209992"/>
+                    </a:xfrm>
+                    <a:prstGeom prst="rect">
+                      <a:avLst/>
+                    </a:prstGeom>
+                  </pic:spPr>
+                </pic:pic>
+              </a:graphicData>
+            </a:graphic>
+          </wp:inline>
+        </w:drawing>
+      </w:r>
+    </w:p>
+    <w:p>
+      <w:pPr>
+        <w:ind w:left="720" w:hanging="360"/>
+        <w:rPr>
+          <w:rFonts w:cstheme="minorHAnsi"/>
+          <w:sz w:val="28"/>
+          <w:szCs w:val="28"/>
+        </w:rPr>
+      </w:pPr>
+      <w:r>
+        <w:rPr>
+          <w:rFonts w:cstheme="minorHAnsi"/>
+          <w:sz w:val="28"/>
+          <w:szCs w:val="28"/>
+        </w:rPr>
+        <w:lastRenderedPageBreak/>
+        <w:tab/>
+        <w:t xml:space="preserve">         </w:t>
+      </w:r>
+      <w:r>
+        <w:rPr>
+          <w:rFonts w:cstheme="minorHAnsi"/>
+          <w:sz w:val="28"/>
+          <w:szCs w:val="28"/>
+        </w:rPr>
+        <w:drawing>
+          <wp:inline distT="0" distB="0" distL="0" distR="0" wp14:anchorId="0BD1B23F" wp14:editId="0EC412F9">
+            <wp:extent cx="5943600" cy="1900555"/>
+            <wp:effectExtent l="0" t="0" r="0" b="0"/>
+            <wp:docPr id="1351572876" name="Picture 1"/>
+            <wp:cNvGraphicFramePr>
+              <a:graphicFrameLocks xmlns:a="http://schemas.openxmlformats.org/drawingml/2006/main" noChangeAspect="1"/>
+            </wp:cNvGraphicFramePr>
+            <a:graphic xmlns:a="http://schemas.openxmlformats.org/drawingml/2006/main">
+              <a:graphicData uri="http://schemas.openxmlformats.org/drawingml/2006/picture">
+                <pic:pic xmlns:pic="http://schemas.openxmlformats.org/drawingml/2006/picture">
+                  <pic:nvPicPr>
+                    <pic:cNvPr id="1351572876" name=""/>
+                    <pic:cNvPicPr/>
+                  </pic:nvPicPr>
+                  <pic:blipFill>
+                    <a:blip r:embed="rId29"/>
+                    <a:stretch>
+                      <a:fillRect/>
+                    </a:stretch>
+                  </pic:blipFill>
+                  <pic:spPr>
+                    <a:xfrm>
+                      <a:off x="0" y="0"/>
+                      <a:ext cx="5943600" cy="1900555"/>
+                    </a:xfrm>
+                    <a:prstGeom prst="rect">
+                      <a:avLst/>
+                    </a:prstGeom>
+                  </pic:spPr>
+                </pic:pic>
+              </a:graphicData>
+            </a:graphic>
+          </wp:inline>
+        </w:drawing>
+      </w:r>
+    </w:p>
+    <w:p>
+      <w:pPr>
+        <w:ind w:left="720" w:hanging="360"/>
+        <w:rPr>
+          <w:rFonts w:cstheme="minorHAnsi"/>
+          <w:b/>
+          <w:bCs/>
+          <w:sz w:val="28"/>
+          <w:szCs w:val="28"/>
+          <w:u w:val="single"/>
+        </w:rPr>
+      </w:pPr>
+      <w:r>
+        <w:rPr>
+          <w:rFonts w:cstheme="minorHAnsi"/>
+          <w:b/>
+          <w:bCs/>
+          <w:sz w:val="28"/>
+          <w:szCs w:val="28"/>
+          <w:u w:val="single"/>
+        </w:rPr>
+        <w:t>Write Through Cache</w:t>
+      </w:r>
+    </w:p>
+    <w:p>
+      <w:pPr>
+        <w:ind w:left="720" w:hanging="360"/>
+        <w:rPr>
+          <w:rFonts w:cstheme="minorHAnsi"/>
+          <w:sz w:val="28"/>
+          <w:szCs w:val="28"/>
+        </w:rPr>
+      </w:pPr>
+      <w:r>
+        <w:rPr>
+          <w:rFonts w:cstheme="minorHAnsi"/>
+          <w:sz w:val="28"/>
+          <w:szCs w:val="28"/>
+        </w:rPr>
+        <w:drawing>
+          <wp:inline distT="0" distB="0" distL="0" distR="0" wp14:anchorId="457ED7DD" wp14:editId="2AB83EF4">
+            <wp:extent cx="5943600" cy="1017270"/>
+            <wp:effectExtent l="0" t="0" r="0" b="0"/>
+            <wp:docPr id="1076949073" name="Picture 1"/>
+            <wp:cNvGraphicFramePr>
+              <a:graphicFrameLocks xmlns:a="http://schemas.openxmlformats.org/drawingml/2006/main" noChangeAspect="1"/>
+            </wp:cNvGraphicFramePr>
+            <a:graphic xmlns:a="http://schemas.openxmlformats.org/drawingml/2006/main">
+              <a:graphicData uri="http://schemas.openxmlformats.org/drawingml/2006/picture">
+                <pic:pic xmlns:pic="http://schemas.openxmlformats.org/drawingml/2006/picture">
+                  <pic:nvPicPr>
+                    <pic:cNvPr id="1076949073" name=""/>
+                    <pic:cNvPicPr/>
+                  </pic:nvPicPr>
+                  <pic:blipFill>
+                    <a:blip r:embed="rId30"/>
+                    <a:stretch>
+                      <a:fillRect/>
+                    </a:stretch>
+                  </pic:blipFill>
+                  <pic:spPr>
+                    <a:xfrm>
+                      <a:off x="0" y="0"/>
+                      <a:ext cx="5943600" cy="1017270"/>
+                    </a:xfrm>
+                    <a:prstGeom prst="rect">
+                      <a:avLst/>
+                    </a:prstGeom>
+                  </pic:spPr>
+                </pic:pic>
+              </a:graphicData>
+            </a:graphic>
+          </wp:inline>
+        </w:drawing>
+      </w:r>
+    </w:p>
+    <w:p>
+      <w:pPr>
+        <w:ind w:left="720" w:hanging="360"/>
+        <w:rPr>
+          <w:rFonts w:cstheme="minorHAnsi"/>
+          <w:b/>
+          <w:bCs/>
+          <w:sz w:val="28"/>
+          <w:szCs w:val="28"/>
+        </w:rPr>
+      </w:pPr>
+      <w:r>
+        <w:rPr>
+          <w:rFonts w:cstheme="minorHAnsi"/>
+          <w:b/>
+          <w:bCs/>
+          <w:sz w:val="28"/>
+          <w:szCs w:val="28"/>
+        </w:rPr>
+        <w:drawing>
+          <wp:inline distT="0" distB="0" distL="0" distR="0" wp14:anchorId="318B499A" wp14:editId="38C86E23">
+            <wp:extent cx="5943600" cy="1456055"/>
+            <wp:effectExtent l="0" t="0" r="0" b="0"/>
+            <wp:docPr id="1474609653" name="Picture 1"/>
+            <wp:cNvGraphicFramePr>
+              <a:graphicFrameLocks xmlns:a="http://schemas.openxmlformats.org/drawingml/2006/main" noChangeAspect="1"/>
+            </wp:cNvGraphicFramePr>
+            <a:graphic xmlns:a="http://schemas.openxmlformats.org/drawingml/2006/main">
+              <a:graphicData uri="http://schemas.openxmlformats.org/drawingml/2006/picture">
+                <pic:pic xmlns:pic="http://schemas.openxmlformats.org/drawingml/2006/picture">
+                  <pic:nvPicPr>
+                    <pic:cNvPr id="1474609653" name=""/>
+                    <pic:cNvPicPr/>
+                  </pic:nvPicPr>
+                  <pic:blipFill>
+                    <a:blip r:embed="rId31"/>
+                    <a:stretch>
+                      <a:fillRect/>
+                    </a:stretch>
+                  </pic:blipFill>
+                  <pic:spPr>
+                    <a:xfrm>
+                      <a:off x="0" y="0"/>
+                      <a:ext cx="5943600" cy="1456055"/>
+                    </a:xfrm>
+                    <a:prstGeom prst="rect">
+                      <a:avLst/>
+                    </a:prstGeom>
+                  </pic:spPr>
+                </pic:pic>
+              </a:graphicData>
+            </a:graphic>
+          </wp:inline>
+        </w:drawing>
+      </w:r>
+    </w:p>
+    <w:p>
+      <w:pPr>
+        <w:ind w:left="720" w:hanging="360"/>
+        <w:rPr>
+          <w:rFonts w:cstheme="minorHAnsi"/>
+          <w:b/>
+          <w:bCs/>
+          <w:sz w:val="28"/>
+          <w:szCs w:val="28"/>
+        </w:rPr>
+      </w:pPr>
+    </w:p>
+    <w:p>
+      <w:pPr>
+        <w:ind w:left="720" w:hanging="360"/>
+        <w:rPr>
+          <w:rFonts w:cstheme="minorHAnsi"/>
+          <w:b/>
+          <w:bCs/>
+          <w:sz w:val="28"/>
+          <w:szCs w:val="28"/>
+          <w:u w:val="single"/>
+        </w:rPr>
+      </w:pPr>
+      <w:r>
+        <w:rPr>
+          <w:rFonts w:cstheme="minorHAnsi"/>
+          <w:b/>
+          <w:bCs/>
+          <w:sz w:val="28"/>
+          <w:szCs w:val="28"/>
+          <w:u w:val="single"/>
+        </w:rPr>
+        <w:t xml:space="preserve">Write Back </w:t>
+      </w:r>
+      <w:r>
+        <w:rPr>
+          <w:rFonts w:cstheme="minorHAnsi"/>
+          <w:b/>
+          <w:bCs/>
+          <w:sz w:val="28"/>
+          <w:szCs w:val="28"/>
+          <w:u w:val="single"/>
+        </w:rPr>
+        <w:t>Cache: -</w:t>
+      </w:r>
+    </w:p>
+    <w:p>
+      <w:pPr>
+        <w:ind w:left="720" w:hanging="360"/>
+        <w:rPr>
+          <w:rFonts w:cstheme="minorHAnsi"/>
+          <w:b/>
+          <w:bCs/>
+          <w:sz w:val="28"/>
+          <w:szCs w:val="28"/>
+        </w:rPr>
+      </w:pPr>
+      <w:r>
+        <w:rPr>
+          <w:rFonts w:cstheme="minorHAnsi"/>
+          <w:b/>
+          <w:bCs/>
+          <w:sz w:val="28"/>
+          <w:szCs w:val="28"/>
+        </w:rPr>
+        <w:drawing>
+          <wp:inline distT="0" distB="0" distL="0" distR="0" wp14:anchorId="13AD1591" wp14:editId="70B531C4">
+            <wp:extent cx="4701248" cy="1226820"/>
+            <wp:effectExtent l="0" t="0" r="0" b="0"/>
+            <wp:docPr id="2011535047" name="Picture 1"/>
+            <wp:cNvGraphicFramePr>
+              <a:graphicFrameLocks xmlns:a="http://schemas.openxmlformats.org/drawingml/2006/main" noChangeAspect="1"/>
+            </wp:cNvGraphicFramePr>
+            <a:graphic xmlns:a="http://schemas.openxmlformats.org/drawingml/2006/main">
+              <a:graphicData uri="http://schemas.openxmlformats.org/drawingml/2006/picture">
+                <pic:pic xmlns:pic="http://schemas.openxmlformats.org/drawingml/2006/picture">
+                  <pic:nvPicPr>
+                    <pic:cNvPr id="2011535047" name=""/>
+                    <pic:cNvPicPr/>
+                  </pic:nvPicPr>
+                  <pic:blipFill>
+                    <a:blip r:embed="rId32"/>
+                    <a:stretch>
+                      <a:fillRect/>
+                    </a:stretch>
+                  </pic:blipFill>
+                  <pic:spPr>
+                    <a:xfrm>
+                      <a:off x="0" y="0"/>
+                      <a:ext cx="4711367" cy="1229461"/>
+                    </a:xfrm>
+                    <a:prstGeom prst="rect">
+                      <a:avLst/>
+                    </a:prstGeom>
+                  </pic:spPr>
+                </pic:pic>
+              </a:graphicData>
+            </a:graphic>
+          </wp:inline>
+        </w:drawing>
+      </w:r>
+    </w:p>
+    <w:p>
+      <w:pPr>
+        <w:ind w:left="720" w:hanging="360"/>
+        <w:rPr>
+          <w:rFonts w:cstheme="minorHAnsi"/>
+          <w:b/>
+          <w:bCs/>
+          <w:sz w:val="28"/>
+          <w:szCs w:val="28"/>
+        </w:rPr>
+      </w:pPr>
+      <w:r>
+        <w:rPr>
+          <w:rFonts w:cstheme="minorHAnsi"/>
+          <w:b/>
+          <w:bCs/>
+          <w:sz w:val="28"/>
+          <w:szCs w:val="28"/>
+        </w:rPr>
+        <w:lastRenderedPageBreak/>
+        <w:drawing>
+          <wp:inline distT="0" distB="0" distL="0" distR="0" wp14:anchorId="2AB5222C" wp14:editId="55B38BD4">
+            <wp:extent cx="5676900" cy="2436943"/>
+            <wp:effectExtent l="0" t="0" r="0" b="0"/>
+            <wp:docPr id="10761358" name="Picture 1"/>
+            <wp:cNvGraphicFramePr>
+              <a:graphicFrameLocks xmlns:a="http://schemas.openxmlformats.org/drawingml/2006/main" noChangeAspect="1"/>
+            </wp:cNvGraphicFramePr>
+            <a:graphic xmlns:a="http://schemas.openxmlformats.org/drawingml/2006/main">
+              <a:graphicData uri="http://schemas.openxmlformats.org/drawingml/2006/picture">
+                <pic:pic xmlns:pic="http://schemas.openxmlformats.org/drawingml/2006/picture">
+                  <pic:nvPicPr>
+                    <pic:cNvPr id="10761358" name=""/>
+                    <pic:cNvPicPr/>
+                  </pic:nvPicPr>
+                  <pic:blipFill>
+                    <a:blip r:embed="rId33"/>
+                    <a:stretch>
+                      <a:fillRect/>
+                    </a:stretch>
+                  </pic:blipFill>
+                  <pic:spPr>
+                    <a:xfrm>
+                      <a:off x="0" y="0"/>
+                      <a:ext cx="5706183" cy="2449513"/>
+                    </a:xfrm>
+                    <a:prstGeom prst="rect">
+                      <a:avLst/>
+                    </a:prstGeom>
+                  </pic:spPr>
+                </pic:pic>
+              </a:graphicData>
+            </a:graphic>
+          </wp:inline>
+        </w:drawing>
+      </w:r>
+    </w:p>
+    <w:p>
+      <w:pPr>
+        <w:ind w:left="720" w:hanging="360"/>
+        <w:rPr>
+          <w:rFonts w:cstheme="minorHAnsi"/>
+          <w:b/>
+          <w:bCs/>
+          <w:sz w:val="28"/>
+          <w:szCs w:val="28"/>
+        </w:rPr>
+      </w:pPr>
+    </w:p>
+    <w:p>
+      <w:pPr>
+        <w:ind w:left="720" w:hanging="360"/>
+        <w:rPr>
+          <w:rFonts w:cstheme="minorHAnsi"/>
+          <w:b/>
+          <w:bCs/>
+          <w:sz w:val="28"/>
+          <w:szCs w:val="28"/>
+        </w:rPr>
+      </w:pPr>
+      <w:r>
+        <w:rPr>
+          <w:rFonts w:cstheme="minorHAnsi"/>
+          <w:b/>
+          <w:bCs/>
+          <w:sz w:val="28"/>
+          <w:szCs w:val="28"/>
+        </w:rPr>
+        <w:drawing>
+          <wp:inline distT="0" distB="0" distL="0" distR="0" wp14:anchorId="596A1159" wp14:editId="37B9B258">
+            <wp:extent cx="5943600" cy="1739265"/>
+            <wp:effectExtent l="0" t="0" r="0" b="0"/>
+            <wp:docPr id="2106290347" name="Picture 1"/>
+            <wp:cNvGraphicFramePr>
+              <a:graphicFrameLocks xmlns:a="http://schemas.openxmlformats.org/drawingml/2006/main" noChangeAspect="1"/>
+            </wp:cNvGraphicFramePr>
+            <a:graphic xmlns:a="http://schemas.openxmlformats.org/drawingml/2006/main">
+              <a:graphicData uri="http://schemas.openxmlformats.org/drawingml/2006/picture">
+                <pic:pic xmlns:pic="http://schemas.openxmlformats.org/drawingml/2006/picture">
+                  <pic:nvPicPr>
+                    <pic:cNvPr id="2106290347" name=""/>
+                    <pic:cNvPicPr/>
+                  </pic:nvPicPr>
+                  <pic:blipFill>
+                    <a:blip r:embed="rId34"/>
+                    <a:stretch>
+                      <a:fillRect/>
+                    </a:stretch>
+                  </pic:blipFill>
+                  <pic:spPr>
+                    <a:xfrm>
+                      <a:off x="0" y="0"/>
+                      <a:ext cx="5943600" cy="1739265"/>
+                    </a:xfrm>
+                    <a:prstGeom prst="rect">
+                      <a:avLst/>
+                    </a:prstGeom>
+                  </pic:spPr>
+                </pic:pic>
+              </a:graphicData>
+            </a:graphic>
+          </wp:inline>
+        </w:drawing>
+      </w:r>
+    </w:p>
+    <w:p>
+      <w:pPr>
+        <w:ind w:left="720" w:hanging="360"/>
+        <w:rPr>
+          <w:rFonts w:cstheme="minorHAnsi"/>
+          <w:b/>
+          <w:bCs/>
+          <w:sz w:val="28"/>
+          <w:szCs w:val="28"/>
+        </w:rPr>
+      </w:pPr>
+      <w:r>
+        <w:rPr>
+          <w:rFonts w:cstheme="minorHAnsi"/>
+          <w:b/>
+          <w:bCs/>
+          <w:sz w:val="28"/>
+          <w:szCs w:val="28"/>
+        </w:rPr>
+        <w:t xml:space="preserve">Cache </w:t>
+      </w:r>
+      <w:r>
+        <w:rPr>
+          <w:rFonts w:cstheme="minorHAnsi"/>
+          <w:b/>
+          <w:bCs/>
+          <w:sz w:val="28"/>
+          <w:szCs w:val="28"/>
+        </w:rPr>
+        <w:t>Types: -</w:t>
+      </w:r>
+    </w:p>
+    <w:p>
+      <w:pPr>
+        <w:ind w:left="720" w:hanging="360"/>
+        <w:rPr>
+          <w:rFonts w:cstheme="minorHAnsi"/>
+          <w:b/>
+          <w:bCs/>
+          <w:sz w:val="28"/>
+          <w:szCs w:val="28"/>
+          <w:u w:val="single"/>
+        </w:rPr>
+      </w:pPr>
+      <w:r>
+        <w:rPr>
+          <w:rFonts w:cstheme="minorHAnsi"/>
+          <w:b/>
+          <w:bCs/>
+          <w:sz w:val="28"/>
+          <w:szCs w:val="28"/>
+          <w:u w:val="single"/>
+        </w:rPr>
+        <w:t>Server-Side</w:t>
+      </w:r>
+      <w:r>
+        <w:rPr>
+          <w:rFonts w:cstheme="minorHAnsi"/>
+          <w:b/>
+          <w:bCs/>
+          <w:sz w:val="28"/>
+          <w:szCs w:val="28"/>
+          <w:u w:val="single"/>
+        </w:rPr>
+        <w:t xml:space="preserve"> Cache</w:t>
+      </w:r>
+    </w:p>
+    <w:p>
+      <w:pPr>
+        <w:ind w:left="720" w:hanging="360"/>
+        <w:rPr>
+          <w:rFonts w:ascii="Segoe UI" w:hAnsi="Segoe UI" w:cs="Segoe UI"/>
+          <w:sz w:val="21"/>
+          <w:szCs w:val="21"/>
+        </w:rPr>
+      </w:pPr>
+      <w:r>
+        <w:rPr>
+          <w:rFonts w:ascii="Segoe UI" w:hAnsi="Segoe UI" w:cs="Segoe UI"/>
+          <w:sz w:val="21"/>
+          <w:szCs w:val="21"/>
+        </w:rPr>
+        <w:drawing>
+          <wp:inline distT="0" distB="0" distL="0" distR="0" wp14:anchorId="60EEFB15" wp14:editId="71605E08">
+            <wp:extent cx="5943600" cy="1633855"/>
+            <wp:effectExtent l="0" t="0" r="0" b="0"/>
+            <wp:docPr id="912404590" name="Picture 1"/>
+            <wp:cNvGraphicFramePr>
+              <a:graphicFrameLocks xmlns:a="http://schemas.openxmlformats.org/drawingml/2006/main" noChangeAspect="1"/>
+            </wp:cNvGraphicFramePr>
+            <a:graphic xmlns:a="http://schemas.openxmlformats.org/drawingml/2006/main">
+              <a:graphicData uri="http://schemas.openxmlformats.org/drawingml/2006/picture">
+                <pic:pic xmlns:pic="http://schemas.openxmlformats.org/drawingml/2006/picture">
+                  <pic:nvPicPr>
+                    <pic:cNvPr id="912404590" name=""/>
+                    <pic:cNvPicPr/>
+                  </pic:nvPicPr>
+                  <pic:blipFill>
+                    <a:blip r:embed="rId35"/>
+                    <a:stretch>
+                      <a:fillRect/>
+                    </a:stretch>
+                  </pic:blipFill>
+                  <pic:spPr>
+                    <a:xfrm>
+                      <a:off x="0" y="0"/>
+                      <a:ext cx="5943600" cy="1633855"/>
+                    </a:xfrm>
+                    <a:prstGeom prst="rect">
+                      <a:avLst/>
+                    </a:prstGeom>
+                  </pic:spPr>
+                </pic:pic>
+              </a:graphicData>
+            </a:graphic>
+          </wp:inline>
+        </w:drawing>
+      </w:r>
+    </w:p>
+    <w:p>
+      <w:pPr>
+        <w:ind w:left="720" w:hanging="360"/>
+        <w:rPr>
+          <w:rFonts w:cstheme="minorHAnsi"/>
+          <w:sz w:val="28"/>
+          <w:szCs w:val="28"/>
+        </w:rPr>
+      </w:pPr>
+      <w:r>
+        <w:rPr>
+          <w:rFonts w:cstheme="minorHAnsi"/>
+          <w:sz w:val="28"/>
+          <w:szCs w:val="28"/>
+        </w:rPr>
+        <w:t xml:space="preserve">Why do we need Distributed </w:t>
+      </w:r>
+      <w:r>
+        <w:rPr>
+          <w:rFonts w:cstheme="minorHAnsi"/>
+          <w:sz w:val="28"/>
+          <w:szCs w:val="28"/>
+        </w:rPr>
+        <w:t>Caching?</w:t>
+      </w:r>
+    </w:p>
+    <w:p>
+      <w:pPr>
+        <w:pStyle w:val="ListParagraph"/>
+        <w:numPr>
+          <w:ilvl w:val="0"/>
+          <w:numId w:val="10"/>
+        </w:numPr>
+        <w:rPr>
+          <w:rFonts w:cstheme="minorHAnsi"/>
+          <w:sz w:val="28"/>
+          <w:szCs w:val="28"/>
+        </w:rPr>
+      </w:pPr>
+      <w:r>
+        <w:rPr>
+          <w:rFonts w:cstheme="minorHAnsi"/>
+          <w:sz w:val="28"/>
+          <w:szCs w:val="28"/>
+        </w:rPr>
+        <w:t>To avoid Single Point of Failure.</w:t>
+      </w:r>
+    </w:p>
+    <w:p>
+      <w:pPr>
+        <w:pStyle w:val="ListParagraph"/>
+        <w:numPr>
+          <w:ilvl w:val="0"/>
+          <w:numId w:val="10"/>
+        </w:numPr>
+        <w:rPr>
+          <w:rFonts w:cstheme="minorHAnsi"/>
+          <w:sz w:val="28"/>
+          <w:szCs w:val="28"/>
+        </w:rPr>
+      </w:pPr>
+      <w:r>
+        <w:rPr>
+          <w:rFonts w:cstheme="minorHAnsi"/>
+          <w:sz w:val="28"/>
+          <w:szCs w:val="28"/>
+        </w:rPr>
+        <w:lastRenderedPageBreak/>
+        <w:t>To mitigate Scalability issues.</w:t>
+      </w:r>
+      <w:r>
+        <w:rPr>
+          <w:rFonts w:cstheme="minorHAnsi"/>
+          <w:sz w:val="28"/>
+          <w:szCs w:val="28"/>
+        </w:rPr>
+        <w:t xml:space="preserve"> </w:t>
+      </w:r>
+    </w:p>
+    <w:p>
+      <w:pPr>
+        <w:ind w:left="720" w:hanging="360"/>
+        <w:rPr>
+          <w:rFonts w:ascii="Segoe UI" w:hAnsi="Segoe UI" w:cs="Segoe UI"/>
+          <w:sz w:val="21"/>
+          <w:szCs w:val="21"/>
+        </w:rPr>
+      </w:pPr>
+    </w:p>
+    <w:p>
+      <w:pPr>
+        <w:ind w:left="720" w:hanging="360"/>
+        <w:rPr>
+          <w:rFonts w:cstheme="minorHAnsi"/>
+          <w:sz w:val="28"/>
+          <w:szCs w:val="28"/>
+        </w:rPr>
+      </w:pPr>
+      <w:r>
+        <w:rPr>
+          <w:rFonts w:cstheme="minorHAnsi"/>
+          <w:sz w:val="28"/>
+          <w:szCs w:val="28"/>
+        </w:rPr>
+        <w:t>Distributed Caching can be achieved using Consistent Hashing technique.</w:t>
+      </w:r>
+    </w:p>
+    <w:p>
+      <w:pPr>
+        <w:ind w:left="720" w:hanging="360"/>
+      </w:pPr>
       <w:r>
         <w:rPr>
           <w:rFonts w:ascii="Segoe UI" w:hAnsi="Segoe UI" w:cs="Segoe UI"/>
@@ -1971,75 +4151,75 @@
           <w:szCs w:val="21"/>
           <w:shd w:val="clear" w:color="auto" w:fill="FFFFFF"/>
         </w:rPr>
+        <w:t>Use diagrams and sketches</w:t>
+      </w:r>
+      <w:r>
+        <w:rPr>
+          <w:rFonts w:ascii="Segoe UI" w:hAnsi="Segoe UI" w:cs="Segoe UI"/>
+          <w:sz w:val="21"/>
+          <w:szCs w:val="21"/>
+        </w:rPr>
+        <w:br/>
+      </w:r>
+      <w:r>
+        <w:rPr>
+          <w:rFonts w:ascii="Segoe UI" w:hAnsi="Segoe UI" w:cs="Segoe UI"/>
+          <w:sz w:val="21"/>
+          <w:szCs w:val="21"/>
+          <w:shd w:val="clear" w:color="auto" w:fill="FFFFFF"/>
+        </w:rPr>
+        <w:t>Discuss trade-offs and constraints</w:t>
+      </w:r>
+      <w:r>
+        <w:rPr>
+          <w:rFonts w:ascii="Segoe UI" w:hAnsi="Segoe UI" w:cs="Segoe UI"/>
+          <w:sz w:val="21"/>
+          <w:szCs w:val="21"/>
+        </w:rPr>
+        <w:br/>
+      </w:r>
+      <w:r>
+        <w:rPr>
+          <w:rFonts w:ascii="Segoe UI" w:hAnsi="Segoe UI" w:cs="Segoe UI"/>
+          <w:sz w:val="21"/>
+          <w:szCs w:val="21"/>
+          <w:shd w:val="clear" w:color="auto" w:fill="FFFFFF"/>
+        </w:rPr>
+        <w:t>Explain your reasoning</w:t>
+      </w:r>
+      <w:r>
+        <w:rPr>
+          <w:rFonts w:ascii="Segoe UI" w:hAnsi="Segoe UI" w:cs="Segoe UI"/>
+          <w:sz w:val="21"/>
+          <w:szCs w:val="21"/>
+        </w:rPr>
+        <w:br/>
+      </w:r>
+      <w:r>
+        <w:rPr>
+          <w:rFonts w:ascii="Segoe UI" w:hAnsi="Segoe UI" w:cs="Segoe UI"/>
+          <w:sz w:val="21"/>
+          <w:szCs w:val="21"/>
+          <w:shd w:val="clear" w:color="auto" w:fill="FFFFFF"/>
+        </w:rPr>
+        <w:t>Be prepared to answer questions and provide alternatives</w:t>
+      </w:r>
+      <w:r>
+        <w:rPr>
+          <w:rFonts w:ascii="Segoe UI" w:hAnsi="Segoe UI" w:cs="Segoe UI"/>
+          <w:sz w:val="21"/>
+          <w:szCs w:val="21"/>
+        </w:rPr>
+        <w:br/>
+      </w:r>
+      <w:r>
+        <w:rPr>
+          <w:rFonts w:ascii="Segoe UI" w:hAnsi="Segoe UI" w:cs="Segoe UI"/>
+          <w:sz w:val="21"/>
+          <w:szCs w:val="21"/>
+          <w:shd w:val="clear" w:color="auto" w:fill="FFFFFF"/>
+        </w:rPr>
         <w:lastRenderedPageBreak/>
-        <w:t>Use diagrams and sketches</w:t>
-      </w:r>
-      <w:r>
-        <w:rPr>
-          <w:rFonts w:ascii="Segoe UI" w:hAnsi="Segoe UI" w:cs="Segoe UI"/>
-          <w:sz w:val="21"/>
-          <w:szCs w:val="21"/>
-        </w:rPr>
-        <w:br/>
-      </w:r>
-      <w:r>
-        <w:rPr>
-          <w:rFonts w:ascii="Segoe UI" w:hAnsi="Segoe UI" w:cs="Segoe UI"/>
-          <w:sz w:val="21"/>
-          <w:szCs w:val="21"/>
-          <w:shd w:val="clear" w:color="auto" w:fill="FFFFFF"/>
-        </w:rPr>
-        <w:t>Discuss trade-offs and constraints</w:t>
-      </w:r>
-      <w:r>
-        <w:rPr>
-          <w:rFonts w:ascii="Segoe UI" w:hAnsi="Segoe UI" w:cs="Segoe UI"/>
-          <w:sz w:val="21"/>
-          <w:szCs w:val="21"/>
-        </w:rPr>
-        <w:br/>
-      </w:r>
-      <w:r>
-        <w:rPr>
-          <w:rFonts w:ascii="Segoe UI" w:hAnsi="Segoe UI" w:cs="Segoe UI"/>
-          <w:sz w:val="21"/>
-          <w:szCs w:val="21"/>
-          <w:shd w:val="clear" w:color="auto" w:fill="FFFFFF"/>
-        </w:rPr>
-        <w:t>Explain your reasoning</w:t>
-      </w:r>
-      <w:r>
-        <w:rPr>
-          <w:rFonts w:ascii="Segoe UI" w:hAnsi="Segoe UI" w:cs="Segoe UI"/>
-          <w:sz w:val="21"/>
-          <w:szCs w:val="21"/>
-        </w:rPr>
-        <w:br/>
-      </w:r>
-      <w:r>
-        <w:rPr>
-          <w:rFonts w:ascii="Segoe UI" w:hAnsi="Segoe UI" w:cs="Segoe UI"/>
-          <w:sz w:val="21"/>
-          <w:szCs w:val="21"/>
-          <w:shd w:val="clear" w:color="auto" w:fill="FFFFFF"/>
-        </w:rPr>
-        <w:t>Be prepared to answer questions and provide alternatives</w:t>
-      </w:r>
-      <w:r>
-        <w:rPr>
-          <w:rFonts w:ascii="Segoe UI" w:hAnsi="Segoe UI" w:cs="Segoe UI"/>
-          <w:sz w:val="21"/>
-          <w:szCs w:val="21"/>
-        </w:rPr>
-        <w:br/>
-      </w:r>
-      <w:r>
-        <w:rPr>
-          <w:rFonts w:ascii="Segoe UI" w:hAnsi="Segoe UI" w:cs="Segoe UI"/>
-          <w:sz w:val="21"/>
-          <w:szCs w:val="21"/>
-          <w:shd w:val="clear" w:color="auto" w:fill="FFFFFF"/>
-        </w:rPr>
         <w:t>Be open to feedback</w:t>
       </w:r>
       <w:r>
@@ -2836,57 +5016,57 @@
           <w:szCs w:val="21"/>
           <w:shd w:val="clear" w:color="auto" w:fill="FFFFFF"/>
         </w:rPr>
+        <w:t>5) CAP Theorem: https://lnkd.in/g3hmVamx</w:t>
+      </w:r>
+      <w:r>
+        <w:rPr>
+          <w:rFonts w:ascii="Segoe UI" w:hAnsi="Segoe UI" w:cs="Segoe UI"/>
+          <w:sz w:val="21"/>
+          <w:szCs w:val="21"/>
+        </w:rPr>
+        <w:br/>
+      </w:r>
+      <w:r>
+        <w:rPr>
+          <w:rFonts w:ascii="Segoe UI" w:hAnsi="Segoe UI" w:cs="Segoe UI"/>
+          <w:sz w:val="21"/>
+          <w:szCs w:val="21"/>
+        </w:rPr>
+        <w:br/>
+      </w:r>
+      <w:r>
+        <w:rPr>
+          <w:rFonts w:ascii="Segoe UI" w:hAnsi="Segoe UI" w:cs="Segoe UI"/>
+          <w:sz w:val="21"/>
+          <w:szCs w:val="21"/>
+          <w:shd w:val="clear" w:color="auto" w:fill="FFFFFF"/>
+        </w:rPr>
+        <w:t>6) Load Balancing: https://lnkd.in/gQaa8sXK</w:t>
+      </w:r>
+      <w:r>
+        <w:rPr>
+          <w:rFonts w:ascii="Segoe UI" w:hAnsi="Segoe UI" w:cs="Segoe UI"/>
+          <w:sz w:val="21"/>
+          <w:szCs w:val="21"/>
+        </w:rPr>
+        <w:br/>
+      </w:r>
+      <w:r>
+        <w:rPr>
+          <w:rFonts w:ascii="Segoe UI" w:hAnsi="Segoe UI" w:cs="Segoe UI"/>
+          <w:sz w:val="21"/>
+          <w:szCs w:val="21"/>
+        </w:rPr>
+        <w:br/>
+      </w:r>
+      <w:r>
+        <w:rPr>
+          <w:rFonts w:ascii="Segoe UI" w:hAnsi="Segoe UI" w:cs="Segoe UI"/>
+          <w:sz w:val="21"/>
+          <w:szCs w:val="21"/>
+          <w:shd w:val="clear" w:color="auto" w:fill="FFFFFF"/>
+        </w:rPr>
         <w:lastRenderedPageBreak/>
-        <w:t>5) CAP Theorem: https://lnkd.in/g3hmVamx</w:t>
-      </w:r>
-      <w:r>
-        <w:rPr>
-          <w:rFonts w:ascii="Segoe UI" w:hAnsi="Segoe UI" w:cs="Segoe UI"/>
-          <w:sz w:val="21"/>
-          <w:szCs w:val="21"/>
-        </w:rPr>
-        <w:br/>
-      </w:r>
-      <w:r>
-        <w:rPr>
-          <w:rFonts w:ascii="Segoe UI" w:hAnsi="Segoe UI" w:cs="Segoe UI"/>
-          <w:sz w:val="21"/>
-          <w:szCs w:val="21"/>
-        </w:rPr>
-        <w:br/>
-      </w:r>
-      <w:r>
-        <w:rPr>
-          <w:rFonts w:ascii="Segoe UI" w:hAnsi="Segoe UI" w:cs="Segoe UI"/>
-          <w:sz w:val="21"/>
-          <w:szCs w:val="21"/>
-          <w:shd w:val="clear" w:color="auto" w:fill="FFFFFF"/>
-        </w:rPr>
-        <w:t>6) Load Balancing: https://lnkd.in/gQaa8sXK</w:t>
-      </w:r>
-      <w:r>
-        <w:rPr>
-          <w:rFonts w:ascii="Segoe UI" w:hAnsi="Segoe UI" w:cs="Segoe UI"/>
-          <w:sz w:val="21"/>
-          <w:szCs w:val="21"/>
-        </w:rPr>
-        <w:br/>
-      </w:r>
-      <w:r>
-        <w:rPr>
-          <w:rFonts w:ascii="Segoe UI" w:hAnsi="Segoe UI" w:cs="Segoe UI"/>
-          <w:sz w:val="21"/>
-          <w:szCs w:val="21"/>
-        </w:rPr>
-        <w:br/>
-      </w:r>
-      <w:r>
-        <w:rPr>
-          <w:rFonts w:ascii="Segoe UI" w:hAnsi="Segoe UI" w:cs="Segoe UI"/>
-          <w:sz w:val="21"/>
-          <w:szCs w:val="21"/>
-          <w:shd w:val="clear" w:color="auto" w:fill="FFFFFF"/>
-        </w:rPr>
         <w:t>7) ACID Transactions: https://lnkd.in/gMe2JqaF</w:t>
       </w:r>
       <w:r>
@@ -3357,77 +5537,77 @@
           <w:szCs w:val="21"/>
           <w:shd w:val="clear" w:color="auto" w:fill="FFFFFF"/>
         </w:rPr>
+        <w:t>25) Message Queues: https://lnkd.in/gTzY6uk8</w:t>
+      </w:r>
+      <w:r>
+        <w:rPr>
+          <w:rFonts w:ascii="Segoe UI" w:hAnsi="Segoe UI" w:cs="Segoe UI"/>
+          <w:sz w:val="21"/>
+          <w:szCs w:val="21"/>
+        </w:rPr>
+        <w:br/>
+      </w:r>
+      <w:r>
+        <w:rPr>
+          <w:rFonts w:ascii="Segoe UI" w:hAnsi="Segoe UI" w:cs="Segoe UI"/>
+          <w:sz w:val="21"/>
+          <w:szCs w:val="21"/>
+        </w:rPr>
+        <w:br/>
+      </w:r>
+      <w:r>
+        <w:rPr>
+          <w:rFonts w:ascii="Segoe UI" w:hAnsi="Segoe UI" w:cs="Segoe UI"/>
+          <w:sz w:val="21"/>
+          <w:szCs w:val="21"/>
+          <w:shd w:val="clear" w:color="auto" w:fill="FFFFFF"/>
+        </w:rPr>
+        <w:t xml:space="preserve">26) </w:t>
+      </w:r>
+      <w:proofErr w:type="spellStart"/>
+      <w:r>
+        <w:rPr>
+          <w:rFonts w:ascii="Segoe UI" w:hAnsi="Segoe UI" w:cs="Segoe UI"/>
+          <w:sz w:val="21"/>
+          <w:szCs w:val="21"/>
+          <w:shd w:val="clear" w:color="auto" w:fill="FFFFFF"/>
+        </w:rPr>
+        <w:t>WebSockets</w:t>
+      </w:r>
+      <w:proofErr w:type="spellEnd"/>
+      <w:r>
+        <w:rPr>
+          <w:rFonts w:ascii="Segoe UI" w:hAnsi="Segoe UI" w:cs="Segoe UI"/>
+          <w:sz w:val="21"/>
+          <w:szCs w:val="21"/>
+          <w:shd w:val="clear" w:color="auto" w:fill="FFFFFF"/>
+        </w:rPr>
+        <w:t>: https://lnkd.in/g76Gv2KQ</w:t>
+      </w:r>
+      <w:r>
+        <w:rPr>
+          <w:rFonts w:ascii="Segoe UI" w:hAnsi="Segoe UI" w:cs="Segoe UI"/>
+          <w:sz w:val="21"/>
+          <w:szCs w:val="21"/>
+        </w:rPr>
+        <w:br/>
+      </w:r>
+      <w:r>
+        <w:rPr>
+          <w:rFonts w:ascii="Segoe UI" w:hAnsi="Segoe UI" w:cs="Segoe UI"/>
+          <w:sz w:val="21"/>
+          <w:szCs w:val="21"/>
+        </w:rPr>
+        <w:br/>
+      </w:r>
+      <w:r>
+        <w:rPr>
+          <w:rFonts w:ascii="Segoe UI" w:hAnsi="Segoe UI" w:cs="Segoe UI"/>
+          <w:sz w:val="21"/>
+          <w:szCs w:val="21"/>
+          <w:shd w:val="clear" w:color="auto" w:fill="FFFFFF"/>
+        </w:rPr>
         <w:lastRenderedPageBreak/>
-        <w:t>25) Message Queues: https://lnkd.in/gTzY6uk8</w:t>
-      </w:r>
-      <w:r>
-        <w:rPr>
-          <w:rFonts w:ascii="Segoe UI" w:hAnsi="Segoe UI" w:cs="Segoe UI"/>
-          <w:sz w:val="21"/>
-          <w:szCs w:val="21"/>
-        </w:rPr>
-        <w:br/>
-      </w:r>
-      <w:r>
-        <w:rPr>
-          <w:rFonts w:ascii="Segoe UI" w:hAnsi="Segoe UI" w:cs="Segoe UI"/>
-          <w:sz w:val="21"/>
-          <w:szCs w:val="21"/>
-        </w:rPr>
-        <w:br/>
-      </w:r>
-      <w:r>
-        <w:rPr>
-          <w:rFonts w:ascii="Segoe UI" w:hAnsi="Segoe UI" w:cs="Segoe UI"/>
-          <w:sz w:val="21"/>
-          <w:szCs w:val="21"/>
-          <w:shd w:val="clear" w:color="auto" w:fill="FFFFFF"/>
-        </w:rPr>
-        <w:t xml:space="preserve">26) </w:t>
-      </w:r>
-      <w:proofErr w:type="spellStart"/>
-      <w:r>
-        <w:rPr>
-          <w:rFonts w:ascii="Segoe UI" w:hAnsi="Segoe UI" w:cs="Segoe UI"/>
-          <w:sz w:val="21"/>
-          <w:szCs w:val="21"/>
-          <w:shd w:val="clear" w:color="auto" w:fill="FFFFFF"/>
-        </w:rPr>
-        <w:t>WebSockets</w:t>
-      </w:r>
-      <w:proofErr w:type="spellEnd"/>
-      <w:r>
-        <w:rPr>
-          <w:rFonts w:ascii="Segoe UI" w:hAnsi="Segoe UI" w:cs="Segoe UI"/>
-          <w:sz w:val="21"/>
-          <w:szCs w:val="21"/>
-          <w:shd w:val="clear" w:color="auto" w:fill="FFFFFF"/>
-        </w:rPr>
-        <w:t>: https://lnkd.in/g76Gv2KQ</w:t>
-      </w:r>
-      <w:r>
-        <w:rPr>
-          <w:rFonts w:ascii="Segoe UI" w:hAnsi="Segoe UI" w:cs="Segoe UI"/>
-          <w:sz w:val="21"/>
-          <w:szCs w:val="21"/>
-        </w:rPr>
-        <w:br/>
-      </w:r>
-      <w:r>
-        <w:rPr>
-          <w:rFonts w:ascii="Segoe UI" w:hAnsi="Segoe UI" w:cs="Segoe UI"/>
-          <w:sz w:val="21"/>
-          <w:szCs w:val="21"/>
-        </w:rPr>
-        <w:br/>
-      </w:r>
-      <w:r>
-        <w:rPr>
-          <w:rFonts w:ascii="Segoe UI" w:hAnsi="Segoe UI" w:cs="Segoe UI"/>
-          <w:sz w:val="21"/>
-          <w:szCs w:val="21"/>
-          <w:shd w:val="clear" w:color="auto" w:fill="FFFFFF"/>
-        </w:rPr>
         <w:t>27) Consensus Algorithms: https://lnkd.in/ggc3tFbr</w:t>
       </w:r>
       <w:r>
@@ -3755,7 +5935,7 @@
         </w:rPr>
         <w:t xml:space="preserve">40) Service Discovery: </w:t>
       </w:r>
-      <w:hyperlink r:id="rId16" w:history="1">
+      <w:hyperlink r:id="rId36" w:history="1">
         <w:r>
           <w:rPr>
             <w:rStyle w:val="Hyperlink"/>
@@ -3813,7 +5993,7 @@
                     </pic:cNvPicPr>
                   </pic:nvPicPr>
                   <pic:blipFill>
-                    <a:blip r:embed="rId17">
+                    <a:blip r:embed="rId37">
                       <a:extLst>
                         <a:ext uri="{28A0092B-C50C-407E-A947-70E740481C1C}">
                           <a14:useLocalDpi xmlns:a14="http://schemas.microsoft.com/office/drawing/2010/main" val="0"/>
@@ -4333,6 +6513,300 @@
     </w:lvl>
   </w:abstractNum>
   <w:abstractNum w:abstractNumId="5" w15:restartNumberingAfterBreak="0">
+    <w:nsid w:val="4B9973B1"/>
+    <w:multiLevelType w:val="multilevel"/>
+    <w:tmpl w:val="4886B8A4"/>
+    <w:lvl w:ilvl="0">
+      <w:start w:val="1"/>
+      <w:numFmt w:val="bullet"/>
+      <w:lvlText w:val=""/>
+      <w:lvlJc w:val="left"/>
+      <w:pPr>
+        <w:tabs>
+          <w:tab w:val="num" w:pos="720"/>
+        </w:tabs>
+        <w:ind w:left="720" w:hanging="360"/>
+      </w:pPr>
+      <w:rPr>
+        <w:rFonts w:ascii="Symbol" w:hAnsi="Symbol" w:hint="default"/>
+        <w:sz w:val="20"/>
+      </w:rPr>
+    </w:lvl>
+    <w:lvl w:ilvl="1">
+      <w:start w:val="1"/>
+      <w:numFmt w:val="decimal"/>
+      <w:lvlText w:val="%2."/>
+      <w:lvlJc w:val="left"/>
+      <w:pPr>
+        <w:ind w:left="1440" w:hanging="360"/>
+      </w:pPr>
+      <w:rPr>
+        <w:rFonts w:hint="default"/>
+      </w:rPr>
+    </w:lvl>
+    <w:lvl w:ilvl="2" w:tentative="1">
+      <w:start w:val="1"/>
+      <w:numFmt w:val="bullet"/>
+      <w:lvlText w:val=""/>
+      <w:lvlJc w:val="left"/>
+      <w:pPr>
+        <w:tabs>
+          <w:tab w:val="num" w:pos="2160"/>
+        </w:tabs>
+        <w:ind w:left="2160" w:hanging="360"/>
+      </w:pPr>
+      <w:rPr>
+        <w:rFonts w:ascii="Wingdings" w:hAnsi="Wingdings" w:hint="default"/>
+        <w:sz w:val="20"/>
+      </w:rPr>
+    </w:lvl>
+    <w:lvl w:ilvl="3" w:tentative="1">
+      <w:start w:val="1"/>
+      <w:numFmt w:val="bullet"/>
+      <w:lvlText w:val=""/>
+      <w:lvlJc w:val="left"/>
+      <w:pPr>
+        <w:tabs>
+          <w:tab w:val="num" w:pos="2880"/>
+        </w:tabs>
+        <w:ind w:left="2880" w:hanging="360"/>
+      </w:pPr>
+      <w:rPr>
+        <w:rFonts w:ascii="Wingdings" w:hAnsi="Wingdings" w:hint="default"/>
+        <w:sz w:val="20"/>
+      </w:rPr>
+    </w:lvl>
+    <w:lvl w:ilvl="4" w:tentative="1">
+      <w:start w:val="1"/>
+      <w:numFmt w:val="bullet"/>
+      <w:lvlText w:val=""/>
+      <w:lvlJc w:val="left"/>
+      <w:pPr>
+        <w:tabs>
+          <w:tab w:val="num" w:pos="3600"/>
+        </w:tabs>
+        <w:ind w:left="3600" w:hanging="360"/>
+      </w:pPr>
+      <w:rPr>
+        <w:rFonts w:ascii="Wingdings" w:hAnsi="Wingdings" w:hint="default"/>
+        <w:sz w:val="20"/>
+      </w:rPr>
+    </w:lvl>
+    <w:lvl w:ilvl="5" w:tentative="1">
+      <w:start w:val="1"/>
+      <w:numFmt w:val="bullet"/>
+      <w:lvlText w:val=""/>
+      <w:lvlJc w:val="left"/>
+      <w:pPr>
+        <w:tabs>
+          <w:tab w:val="num" w:pos="4320"/>
+        </w:tabs>
+        <w:ind w:left="4320" w:hanging="360"/>
+      </w:pPr>
+      <w:rPr>
+        <w:rFonts w:ascii="Wingdings" w:hAnsi="Wingdings" w:hint="default"/>
+        <w:sz w:val="20"/>
+      </w:rPr>
+    </w:lvl>
+    <w:lvl w:ilvl="6" w:tentative="1">
+      <w:start w:val="1"/>
+      <w:numFmt w:val="bullet"/>
+      <w:lvlText w:val=""/>
+      <w:lvlJc w:val="left"/>
+      <w:pPr>
+        <w:tabs>
+          <w:tab w:val="num" w:pos="5040"/>
+        </w:tabs>
+        <w:ind w:left="5040" w:hanging="360"/>
+      </w:pPr>
+      <w:rPr>
+        <w:rFonts w:ascii="Wingdings" w:hAnsi="Wingdings" w:hint="default"/>
+        <w:sz w:val="20"/>
+      </w:rPr>
+    </w:lvl>
+    <w:lvl w:ilvl="7" w:tentative="1">
+      <w:start w:val="1"/>
+      <w:numFmt w:val="bullet"/>
+      <w:lvlText w:val=""/>
+      <w:lvlJc w:val="left"/>
+      <w:pPr>
+        <w:tabs>
+          <w:tab w:val="num" w:pos="5760"/>
+        </w:tabs>
+        <w:ind w:left="5760" w:hanging="360"/>
+      </w:pPr>
+      <w:rPr>
+        <w:rFonts w:ascii="Wingdings" w:hAnsi="Wingdings" w:hint="default"/>
+        <w:sz w:val="20"/>
+      </w:rPr>
+    </w:lvl>
+    <w:lvl w:ilvl="8" w:tentative="1">
+      <w:start w:val="1"/>
+      <w:numFmt w:val="bullet"/>
+      <w:lvlText w:val=""/>
+      <w:lvlJc w:val="left"/>
+      <w:pPr>
+        <w:tabs>
+          <w:tab w:val="num" w:pos="6480"/>
+        </w:tabs>
+        <w:ind w:left="6480" w:hanging="360"/>
+      </w:pPr>
+      <w:rPr>
+        <w:rFonts w:ascii="Wingdings" w:hAnsi="Wingdings" w:hint="default"/>
+        <w:sz w:val="20"/>
+      </w:rPr>
+    </w:lvl>
+  </w:abstractNum>
+  <w:abstractNum w:abstractNumId="6" w15:restartNumberingAfterBreak="0">
+    <w:nsid w:val="4FFA639D"/>
+    <w:multiLevelType w:val="multilevel"/>
+    <w:tmpl w:val="739A6232"/>
+    <w:lvl w:ilvl="0">
+      <w:start w:val="1"/>
+      <w:numFmt w:val="bullet"/>
+      <w:lvlText w:val=""/>
+      <w:lvlJc w:val="left"/>
+      <w:pPr>
+        <w:tabs>
+          <w:tab w:val="num" w:pos="720"/>
+        </w:tabs>
+        <w:ind w:left="720" w:hanging="360"/>
+      </w:pPr>
+      <w:rPr>
+        <w:rFonts w:ascii="Symbol" w:hAnsi="Symbol" w:hint="default"/>
+        <w:sz w:val="20"/>
+      </w:rPr>
+    </w:lvl>
+    <w:lvl w:ilvl="1" w:tentative="1">
+      <w:start w:val="1"/>
+      <w:numFmt w:val="bullet"/>
+      <w:lvlText w:val="o"/>
+      <w:lvlJc w:val="left"/>
+      <w:pPr>
+        <w:tabs>
+          <w:tab w:val="num" w:pos="1440"/>
+        </w:tabs>
+        <w:ind w:left="1440" w:hanging="360"/>
+      </w:pPr>
+      <w:rPr>
+        <w:rFonts w:ascii="Courier New" w:hAnsi="Courier New" w:hint="default"/>
+        <w:sz w:val="20"/>
+      </w:rPr>
+    </w:lvl>
+    <w:lvl w:ilvl="2" w:tentative="1">
+      <w:start w:val="1"/>
+      <w:numFmt w:val="bullet"/>
+      <w:lvlText w:val=""/>
+      <w:lvlJc w:val="left"/>
+      <w:pPr>
+        <w:tabs>
+          <w:tab w:val="num" w:pos="2160"/>
+        </w:tabs>
+        <w:ind w:left="2160" w:hanging="360"/>
+      </w:pPr>
+      <w:rPr>
+        <w:rFonts w:ascii="Wingdings" w:hAnsi="Wingdings" w:hint="default"/>
+        <w:sz w:val="20"/>
+      </w:rPr>
+    </w:lvl>
+    <w:lvl w:ilvl="3" w:tentative="1">
+      <w:start w:val="1"/>
+      <w:numFmt w:val="bullet"/>
+      <w:lvlText w:val=""/>
+      <w:lvlJc w:val="left"/>
+      <w:pPr>
+        <w:tabs>
+          <w:tab w:val="num" w:pos="2880"/>
+        </w:tabs>
+        <w:ind w:left="2880" w:hanging="360"/>
+      </w:pPr>
+      <w:rPr>
+        <w:rFonts w:ascii="Wingdings" w:hAnsi="Wingdings" w:hint="default"/>
+        <w:sz w:val="20"/>
+      </w:rPr>
+    </w:lvl>
+    <w:lvl w:ilvl="4" w:tentative="1">
+      <w:start w:val="1"/>
+      <w:numFmt w:val="bullet"/>
+      <w:lvlText w:val=""/>
+      <w:lvlJc w:val="left"/>
+      <w:pPr>
+        <w:tabs>
+          <w:tab w:val="num" w:pos="3600"/>
+        </w:tabs>
+        <w:ind w:left="3600" w:hanging="360"/>
+      </w:pPr>
+      <w:rPr>
+        <w:rFonts w:ascii="Wingdings" w:hAnsi="Wingdings" w:hint="default"/>
+        <w:sz w:val="20"/>
+      </w:rPr>
+    </w:lvl>
+    <w:lvl w:ilvl="5" w:tentative="1">
+      <w:start w:val="1"/>
+      <w:numFmt w:val="bullet"/>
+      <w:lvlText w:val=""/>
+      <w:lvlJc w:val="left"/>
+      <w:pPr>
+        <w:tabs>
+          <w:tab w:val="num" w:pos="4320"/>
+        </w:tabs>
+        <w:ind w:left="4320" w:hanging="360"/>
+      </w:pPr>
+      <w:rPr>
+        <w:rFonts w:ascii="Wingdings" w:hAnsi="Wingdings" w:hint="default"/>
+        <w:sz w:val="20"/>
+      </w:rPr>
+    </w:lvl>
+    <w:lvl w:ilvl="6" w:tentative="1">
+      <w:start w:val="1"/>
+      <w:numFmt w:val="bullet"/>
+      <w:lvlText w:val=""/>
+      <w:lvlJc w:val="left"/>
+      <w:pPr>
+        <w:tabs>
+          <w:tab w:val="num" w:pos="5040"/>
+        </w:tabs>
+        <w:ind w:left="5040" w:hanging="360"/>
+      </w:pPr>
+      <w:rPr>
+        <w:rFonts w:ascii="Wingdings" w:hAnsi="Wingdings" w:hint="default"/>
+        <w:sz w:val="20"/>
+      </w:rPr>
+    </w:lvl>
+    <w:lvl w:ilvl="7" w:tentative="1">
+      <w:start w:val="1"/>
+      <w:numFmt w:val="bullet"/>
+      <w:lvlText w:val=""/>
+      <w:lvlJc w:val="left"/>
+      <w:pPr>
+        <w:tabs>
+          <w:tab w:val="num" w:pos="5760"/>
+        </w:tabs>
+        <w:ind w:left="5760" w:hanging="360"/>
+      </w:pPr>
+      <w:rPr>
+        <w:rFonts w:ascii="Wingdings" w:hAnsi="Wingdings" w:hint="default"/>
+        <w:sz w:val="20"/>
+      </w:rPr>
+    </w:lvl>
+    <w:lvl w:ilvl="8" w:tentative="1">
+      <w:start w:val="1"/>
+      <w:numFmt w:val="bullet"/>
+      <w:lvlText w:val=""/>
+      <w:lvlJc w:val="left"/>
+      <w:pPr>
+        <w:tabs>
+          <w:tab w:val="num" w:pos="6480"/>
+        </w:tabs>
+        <w:ind w:left="6480" w:hanging="360"/>
+      </w:pPr>
+      <w:rPr>
+        <w:rFonts w:ascii="Wingdings" w:hAnsi="Wingdings" w:hint="default"/>
+        <w:sz w:val="20"/>
+      </w:rPr>
+    </w:lvl>
+  </w:abstractNum>
+  <w:abstractNum w:abstractNumId="7" w15:restartNumberingAfterBreak="0">
     <w:nsid w:val="66B7363F"/>
     <w:multiLevelType w:val="hybridMultilevel"/>
     <w:tmpl w:val="105E59E6"/>
@@ -4421,8 +6895,186 @@
       </w:pPr>
     </w:lvl>
   </w:abstractNum>
+  <w:abstractNum w:abstractNumId="8" w15:restartNumberingAfterBreak="0">
+    <w:nsid w:val="6FE314B9"/>
+    <w:multiLevelType w:val="hybridMultilevel"/>
+    <w:tmpl w:val="75801F6E"/>
+    <w:lvl w:ilvl="0" w:tplc="DB54A2A0">
+      <w:start w:val="1"/>
+      <w:numFmt w:val="lowerLetter"/>
+      <w:lvlText w:val="%1)"/>
+      <w:lvlJc w:val="left"/>
+      <w:pPr>
+        <w:ind w:left="1140" w:hanging="360"/>
+      </w:pPr>
+      <w:rPr>
+        <w:rFonts w:hint="default"/>
+      </w:rPr>
+    </w:lvl>
+    <w:lvl w:ilvl="1" w:tplc="40090019" w:tentative="1">
+      <w:start w:val="1"/>
+      <w:numFmt w:val="lowerLetter"/>
+      <w:lvlText w:val="%2."/>
+      <w:lvlJc w:val="left"/>
+      <w:pPr>
+        <w:ind w:left="1860" w:hanging="360"/>
+      </w:pPr>
+    </w:lvl>
+    <w:lvl w:ilvl="2" w:tplc="4009001B" w:tentative="1">
+      <w:start w:val="1"/>
+      <w:numFmt w:val="lowerRoman"/>
+      <w:lvlText w:val="%3."/>
+      <w:lvlJc w:val="right"/>
+      <w:pPr>
+        <w:ind w:left="2580" w:hanging="180"/>
+      </w:pPr>
+    </w:lvl>
+    <w:lvl w:ilvl="3" w:tplc="4009000F" w:tentative="1">
+      <w:start w:val="1"/>
+      <w:numFmt w:val="decimal"/>
+      <w:lvlText w:val="%4."/>
+      <w:lvlJc w:val="left"/>
+      <w:pPr>
+        <w:ind w:left="3300" w:hanging="360"/>
+      </w:pPr>
+    </w:lvl>
+    <w:lvl w:ilvl="4" w:tplc="40090019" w:tentative="1">
+      <w:start w:val="1"/>
+      <w:numFmt w:val="lowerLetter"/>
+      <w:lvlText w:val="%5."/>
+      <w:lvlJc w:val="left"/>
+      <w:pPr>
+        <w:ind w:left="4020" w:hanging="360"/>
+      </w:pPr>
+    </w:lvl>
+    <w:lvl w:ilvl="5" w:tplc="4009001B" w:tentative="1">
+      <w:start w:val="1"/>
+      <w:numFmt w:val="lowerRoman"/>
+      <w:lvlText w:val="%6."/>
+      <w:lvlJc w:val="right"/>
+      <w:pPr>
+        <w:ind w:left="4740" w:hanging="180"/>
+      </w:pPr>
+    </w:lvl>
+    <w:lvl w:ilvl="6" w:tplc="4009000F" w:tentative="1">
+      <w:start w:val="1"/>
+      <w:numFmt w:val="decimal"/>
+      <w:lvlText w:val="%7."/>
+      <w:lvlJc w:val="left"/>
+      <w:pPr>
+        <w:ind w:left="5460" w:hanging="360"/>
+      </w:pPr>
+    </w:lvl>
+    <w:lvl w:ilvl="7" w:tplc="40090019" w:tentative="1">
+      <w:start w:val="1"/>
+      <w:numFmt w:val="lowerLetter"/>
+      <w:lvlText w:val="%8."/>
+      <w:lvlJc w:val="left"/>
+      <w:pPr>
+        <w:ind w:left="6180" w:hanging="360"/>
+      </w:pPr>
+    </w:lvl>
+    <w:lvl w:ilvl="8" w:tplc="4009001B" w:tentative="1">
+      <w:start w:val="1"/>
+      <w:numFmt w:val="lowerRoman"/>
+      <w:lvlText w:val="%9."/>
+      <w:lvlJc w:val="right"/>
+      <w:pPr>
+        <w:ind w:left="6900" w:hanging="180"/>
+      </w:pPr>
+    </w:lvl>
+  </w:abstractNum>
+  <w:abstractNum w:abstractNumId="9" w15:restartNumberingAfterBreak="0">
+    <w:nsid w:val="7A363590"/>
+    <w:multiLevelType w:val="hybridMultilevel"/>
+    <w:tmpl w:val="639CF760"/>
+    <w:lvl w:ilvl="0" w:tplc="6E1C9B96">
+      <w:start w:val="1"/>
+      <w:numFmt w:val="decimal"/>
+      <w:lvlText w:val="%1."/>
+      <w:lvlJc w:val="left"/>
+      <w:pPr>
+        <w:ind w:left="780" w:hanging="360"/>
+      </w:pPr>
+      <w:rPr>
+        <w:rFonts w:hint="default"/>
+      </w:rPr>
+    </w:lvl>
+    <w:lvl w:ilvl="1" w:tplc="40090019" w:tentative="1">
+      <w:start w:val="1"/>
+      <w:numFmt w:val="lowerLetter"/>
+      <w:lvlText w:val="%2."/>
+      <w:lvlJc w:val="left"/>
+      <w:pPr>
+        <w:ind w:left="1500" w:hanging="360"/>
+      </w:pPr>
+    </w:lvl>
+    <w:lvl w:ilvl="2" w:tplc="4009001B" w:tentative="1">
+      <w:start w:val="1"/>
+      <w:numFmt w:val="lowerRoman"/>
+      <w:lvlText w:val="%3."/>
+      <w:lvlJc w:val="right"/>
+      <w:pPr>
+        <w:ind w:left="2220" w:hanging="180"/>
+      </w:pPr>
+    </w:lvl>
+    <w:lvl w:ilvl="3" w:tplc="4009000F" w:tentative="1">
+      <w:start w:val="1"/>
+      <w:numFmt w:val="decimal"/>
+      <w:lvlText w:val="%4."/>
+      <w:lvlJc w:val="left"/>
+      <w:pPr>
+        <w:ind w:left="2940" w:hanging="360"/>
+      </w:pPr>
+    </w:lvl>
+    <w:lvl w:ilvl="4" w:tplc="40090019" w:tentative="1">
+      <w:start w:val="1"/>
+      <w:numFmt w:val="lowerLetter"/>
+      <w:lvlText w:val="%5."/>
+      <w:lvlJc w:val="left"/>
+      <w:pPr>
+        <w:ind w:left="3660" w:hanging="360"/>
+      </w:pPr>
+    </w:lvl>
+    <w:lvl w:ilvl="5" w:tplc="4009001B" w:tentative="1">
+      <w:start w:val="1"/>
+      <w:numFmt w:val="lowerRoman"/>
+      <w:lvlText w:val="%6."/>
+      <w:lvlJc w:val="right"/>
+      <w:pPr>
+        <w:ind w:left="4380" w:hanging="180"/>
+      </w:pPr>
+    </w:lvl>
+    <w:lvl w:ilvl="6" w:tplc="4009000F" w:tentative="1">
+      <w:start w:val="1"/>
+      <w:numFmt w:val="decimal"/>
+      <w:lvlText w:val="%7."/>
+      <w:lvlJc w:val="left"/>
+      <w:pPr>
+        <w:ind w:left="5100" w:hanging="360"/>
+      </w:pPr>
+    </w:lvl>
+    <w:lvl w:ilvl="7" w:tplc="40090019" w:tentative="1">
+      <w:start w:val="1"/>
+      <w:numFmt w:val="lowerLetter"/>
+      <w:lvlText w:val="%8."/>
+      <w:lvlJc w:val="left"/>
+      <w:pPr>
+        <w:ind w:left="5820" w:hanging="360"/>
+      </w:pPr>
+    </w:lvl>
+    <w:lvl w:ilvl="8" w:tplc="4009001B" w:tentative="1">
+      <w:start w:val="1"/>
+      <w:numFmt w:val="lowerRoman"/>
+      <w:lvlText w:val="%9."/>
+      <w:lvlJc w:val="right"/>
+      <w:pPr>
+        <w:ind w:left="6540" w:hanging="180"/>
+      </w:pPr>
+    </w:lvl>
+  </w:abstractNum>
   <w:num w:numId="1" w16cid:durableId="523135770">
-    <w:abstractNumId w:val="5"/>
+    <w:abstractNumId w:val="7"/>
   </w:num>
   <w:num w:numId="2" w16cid:durableId="154149694">
     <w:abstractNumId w:val="4"/>
@@ -4438,6 +7090,18 @@
   </w:num>
   <w:num w:numId="6" w16cid:durableId="1333873842">
     <w:abstractNumId w:val="1"/>
+  </w:num>
+  <w:num w:numId="7" w16cid:durableId="1108039522">
+    <w:abstractNumId w:val="6"/>
+  </w:num>
+  <w:num w:numId="8" w16cid:durableId="1674915054">
+    <w:abstractNumId w:val="5"/>
+  </w:num>
+  <w:num w:numId="9" w16cid:durableId="1663508806">
+    <w:abstractNumId w:val="9"/>
+  </w:num>
+  <w:num w:numId="10" w16cid:durableId="680856548">
+    <w:abstractNumId w:val="8"/>
   </w:num>
 </w:numbering>
 </file>
@@ -4908,7 +7572,6 @@
     <w:name w:val="Normal (Web)"/>
     <w:basedOn w:val="Normal"/>
     <w:uiPriority w:val="99"/>
-    <w:semiHidden/>
     <w:unhideWhenUsed/>
     <w:rsid w:val="009B59DD"/>
     <w:pPr>
@@ -4920,6 +7583,32 @@
       <w:sz w:val="24"/>
       <w:szCs w:val="24"/>
       <w:lang w:val="en-IN" w:eastAsia="en-IN"/>
+    </w:rPr>
+  </w:style>
+  <w:style w:type="paragraph" w:customStyle="1" w:styleId="my">
+    <w:name w:val="my"/>
+    <w:basedOn w:val="Normal"/>
+    <w:rsid w:val="0057284E"/>
+    <w:pPr>
+      <w:spacing w:before="100" w:beforeAutospacing="1" w:after="100" w:afterAutospacing="1" w:line="240" w:lineRule="auto"/>
+    </w:pPr>
+    <w:rPr>
+      <w:rFonts w:ascii="Times New Roman" w:eastAsia="Times New Roman" w:hAnsi="Times New Roman" w:cs="Times New Roman"/>
+      <w:kern w:val="0"/>
+      <w:sz w:val="24"/>
+      <w:szCs w:val="24"/>
+      <w:lang w:val="en-IN" w:eastAsia="en-IN"/>
+    </w:rPr>
+  </w:style>
+  <w:style w:type="character" w:styleId="Strong">
+    <w:name w:val="Strong"/>
+    <w:basedOn w:val="DefaultParagraphFont"/>
+    <w:uiPriority w:val="22"/>
+    <w:qFormat/>
+    <w:rsid w:val="00F25499"/>
+    <w:rPr>
+      <w:b/>
+      <w:bCs/>
     </w:rPr>
   </w:style>
 </w:styles>

</xml_diff>